<commit_message>
Update New Vers 22 May(3:06AM)
</commit_message>
<xml_diff>
--- a/ProjectPreliminary/TT3L_G2_Project Vision.docx
+++ b/ProjectPreliminary/TT3L_G2_Project Vision.docx
@@ -14,6 +14,7 @@
           <w:szCs w:val="24"/>
         </w:rPr>
       </w:pPr>
+      <w:commentRangeStart w:id="0"/>
       <w:r>
         <w:rPr>
           <w:rFonts w:ascii="Times New Roman" w:cs="Times New Roman" w:eastAsia="Times New Roman" w:hAnsi="Times New Roman"/>
@@ -53,6 +54,10 @@
           </wp:inline>
         </w:drawing>
       </w:r>
+      <w:commentRangeEnd w:id="0"/>
+      <w:r>
+        <w:commentReference w:id="0"/>
+      </w:r>
       <w:r>
         <w:rPr>
           <w:rtl w:val="0"/>
@@ -108,8 +113,8 @@
           <w:szCs w:val="24"/>
         </w:rPr>
       </w:pPr>
-      <w:commentRangeStart w:id="0"/>
       <w:commentRangeStart w:id="1"/>
+      <w:commentRangeStart w:id="2"/>
       <w:r>
         <w:rPr>
           <w:rFonts w:ascii="Times New Roman" w:cs="Times New Roman" w:eastAsia="Times New Roman" w:hAnsi="Times New Roman"/>
@@ -120,13 +125,13 @@
         </w:rPr>
         <w:t xml:space="preserve">TRIMESTER March/April, 2025</w:t>
       </w:r>
-      <w:commentRangeEnd w:id="0"/>
-      <w:r>
-        <w:commentReference w:id="0"/>
-      </w:r>
       <w:commentRangeEnd w:id="1"/>
       <w:r>
         <w:commentReference w:id="1"/>
+      </w:r>
+      <w:commentRangeEnd w:id="2"/>
+      <w:r>
+        <w:commentReference w:id="2"/>
       </w:r>
       <w:r>
         <w:rPr>
@@ -284,7 +289,7 @@
         </w:trPr>
         <w:tc>
           <w:tcPr>
-            <w:shd w:fill="auto" w:val="clear"/>
+            <w:shd w:fill="cccccc" w:val="clear"/>
             <w:tcMar>
               <w:top w:w="100.0" w:type="dxa"/>
               <w:left w:w="100.0" w:type="dxa"/>
@@ -298,12 +303,11 @@
               <w:keepLines w:val="0"/>
               <w:widowControl w:val="1"/>
               <w:spacing w:line="360" w:lineRule="auto"/>
-              <w:jc w:val="both"/>
+              <w:jc w:val="center"/>
               <w:rPr>
                 <w:rFonts w:ascii="Times New Roman" w:cs="Times New Roman" w:eastAsia="Times New Roman" w:hAnsi="Times New Roman"/>
                 <w:sz w:val="24"/>
                 <w:szCs w:val="24"/>
-                <w:highlight w:val="white"/>
               </w:rPr>
             </w:pPr>
             <w:r>
@@ -311,7 +315,6 @@
                 <w:rFonts w:ascii="Times New Roman" w:cs="Times New Roman" w:eastAsia="Times New Roman" w:hAnsi="Times New Roman"/>
                 <w:sz w:val="24"/>
                 <w:szCs w:val="24"/>
-                <w:highlight w:val="white"/>
                 <w:rtl w:val="0"/>
               </w:rPr>
               <w:t xml:space="preserve">Name</w:t>
@@ -320,7 +323,7 @@
         </w:tc>
         <w:tc>
           <w:tcPr>
-            <w:shd w:fill="auto" w:val="clear"/>
+            <w:shd w:fill="cccccc" w:val="clear"/>
             <w:tcMar>
               <w:top w:w="100.0" w:type="dxa"/>
               <w:left w:w="100.0" w:type="dxa"/>
@@ -334,12 +337,11 @@
               <w:keepLines w:val="0"/>
               <w:widowControl w:val="1"/>
               <w:spacing w:line="360" w:lineRule="auto"/>
-              <w:jc w:val="both"/>
+              <w:jc w:val="center"/>
               <w:rPr>
                 <w:rFonts w:ascii="Times New Roman" w:cs="Times New Roman" w:eastAsia="Times New Roman" w:hAnsi="Times New Roman"/>
                 <w:sz w:val="24"/>
                 <w:szCs w:val="24"/>
-                <w:highlight w:val="white"/>
               </w:rPr>
             </w:pPr>
             <w:r>
@@ -347,7 +349,6 @@
                 <w:rFonts w:ascii="Times New Roman" w:cs="Times New Roman" w:eastAsia="Times New Roman" w:hAnsi="Times New Roman"/>
                 <w:sz w:val="24"/>
                 <w:szCs w:val="24"/>
-                <w:highlight w:val="white"/>
                 <w:rtl w:val="0"/>
               </w:rPr>
               <w:t xml:space="preserve">Student ID</w:t>
@@ -356,7 +357,7 @@
         </w:tc>
         <w:tc>
           <w:tcPr>
-            <w:shd w:fill="auto" w:val="clear"/>
+            <w:shd w:fill="cccccc" w:val="clear"/>
             <w:tcMar>
               <w:top w:w="100.0" w:type="dxa"/>
               <w:left w:w="100.0" w:type="dxa"/>
@@ -370,12 +371,11 @@
               <w:keepLines w:val="0"/>
               <w:widowControl w:val="1"/>
               <w:spacing w:line="360" w:lineRule="auto"/>
-              <w:jc w:val="both"/>
+              <w:jc w:val="center"/>
               <w:rPr>
                 <w:rFonts w:ascii="Times New Roman" w:cs="Times New Roman" w:eastAsia="Times New Roman" w:hAnsi="Times New Roman"/>
                 <w:sz w:val="24"/>
                 <w:szCs w:val="24"/>
-                <w:highlight w:val="white"/>
               </w:rPr>
             </w:pPr>
             <w:r>
@@ -383,7 +383,6 @@
                 <w:rFonts w:ascii="Times New Roman" w:cs="Times New Roman" w:eastAsia="Times New Roman" w:hAnsi="Times New Roman"/>
                 <w:sz w:val="24"/>
                 <w:szCs w:val="24"/>
-                <w:highlight w:val="white"/>
                 <w:rtl w:val="0"/>
               </w:rPr>
               <w:t xml:space="preserve">Course</w:t>
@@ -410,12 +409,11 @@
           <w:p>
             <w:pPr>
               <w:spacing w:line="360" w:lineRule="auto"/>
-              <w:jc w:val="both"/>
+              <w:jc w:val="center"/>
               <w:rPr>
                 <w:rFonts w:ascii="Times New Roman" w:cs="Times New Roman" w:eastAsia="Times New Roman" w:hAnsi="Times New Roman"/>
                 <w:sz w:val="24"/>
                 <w:szCs w:val="24"/>
-                <w:highlight w:val="white"/>
               </w:rPr>
             </w:pPr>
             <w:r>
@@ -423,7 +421,6 @@
                 <w:rFonts w:ascii="Times New Roman" w:cs="Times New Roman" w:eastAsia="Times New Roman" w:hAnsi="Times New Roman"/>
                 <w:sz w:val="24"/>
                 <w:szCs w:val="24"/>
-                <w:highlight w:val="white"/>
                 <w:rtl w:val="0"/>
               </w:rPr>
               <w:t xml:space="preserve">Chia Kok Ang</w:t>
@@ -444,12 +441,11 @@
           <w:p>
             <w:pPr>
               <w:spacing w:line="360" w:lineRule="auto"/>
-              <w:jc w:val="both"/>
+              <w:jc w:val="center"/>
               <w:rPr>
                 <w:rFonts w:ascii="Times New Roman" w:cs="Times New Roman" w:eastAsia="Times New Roman" w:hAnsi="Times New Roman"/>
                 <w:sz w:val="24"/>
                 <w:szCs w:val="24"/>
-                <w:highlight w:val="white"/>
               </w:rPr>
             </w:pPr>
             <w:r>
@@ -457,7 +453,6 @@
                 <w:rFonts w:ascii="Times New Roman" w:cs="Times New Roman" w:eastAsia="Times New Roman" w:hAnsi="Times New Roman"/>
                 <w:sz w:val="24"/>
                 <w:szCs w:val="24"/>
-                <w:highlight w:val="white"/>
                 <w:rtl w:val="0"/>
               </w:rPr>
               <w:t xml:space="preserve">242UC24423</w:t>
@@ -478,12 +473,11 @@
           <w:p>
             <w:pPr>
               <w:spacing w:line="360" w:lineRule="auto"/>
-              <w:jc w:val="both"/>
+              <w:jc w:val="center"/>
               <w:rPr>
                 <w:rFonts w:ascii="Times New Roman" w:cs="Times New Roman" w:eastAsia="Times New Roman" w:hAnsi="Times New Roman"/>
                 <w:sz w:val="24"/>
                 <w:szCs w:val="24"/>
-                <w:highlight w:val="white"/>
               </w:rPr>
             </w:pPr>
             <w:r>
@@ -491,7 +485,6 @@
                 <w:rFonts w:ascii="Times New Roman" w:cs="Times New Roman" w:eastAsia="Times New Roman" w:hAnsi="Times New Roman"/>
                 <w:sz w:val="24"/>
                 <w:szCs w:val="24"/>
-                <w:highlight w:val="white"/>
                 <w:rtl w:val="0"/>
               </w:rPr>
               <w:t xml:space="preserve">Bachelor of Computer Science</w:t>
@@ -518,12 +511,11 @@
           <w:p>
             <w:pPr>
               <w:spacing w:line="360" w:lineRule="auto"/>
-              <w:jc w:val="both"/>
+              <w:jc w:val="center"/>
               <w:rPr>
                 <w:rFonts w:ascii="Times New Roman" w:cs="Times New Roman" w:eastAsia="Times New Roman" w:hAnsi="Times New Roman"/>
                 <w:sz w:val="24"/>
                 <w:szCs w:val="24"/>
-                <w:highlight w:val="white"/>
               </w:rPr>
             </w:pPr>
             <w:r>
@@ -531,7 +523,6 @@
                 <w:rFonts w:ascii="Times New Roman" w:cs="Times New Roman" w:eastAsia="Times New Roman" w:hAnsi="Times New Roman"/>
                 <w:sz w:val="24"/>
                 <w:szCs w:val="24"/>
-                <w:highlight w:val="white"/>
                 <w:rtl w:val="0"/>
               </w:rPr>
               <w:t xml:space="preserve">Wang Kuang Wei</w:t>
@@ -552,12 +543,11 @@
           <w:p>
             <w:pPr>
               <w:spacing w:line="360" w:lineRule="auto"/>
-              <w:jc w:val="both"/>
+              <w:jc w:val="center"/>
               <w:rPr>
                 <w:rFonts w:ascii="Times New Roman" w:cs="Times New Roman" w:eastAsia="Times New Roman" w:hAnsi="Times New Roman"/>
                 <w:sz w:val="24"/>
                 <w:szCs w:val="24"/>
-                <w:highlight w:val="white"/>
               </w:rPr>
             </w:pPr>
             <w:r>
@@ -565,7 +555,6 @@
                 <w:rFonts w:ascii="Times New Roman" w:cs="Times New Roman" w:eastAsia="Times New Roman" w:hAnsi="Times New Roman"/>
                 <w:sz w:val="24"/>
                 <w:szCs w:val="24"/>
-                <w:highlight w:val="white"/>
                 <w:rtl w:val="0"/>
               </w:rPr>
               <w:t xml:space="preserve">242UC2451W</w:t>
@@ -586,12 +575,11 @@
           <w:p>
             <w:pPr>
               <w:spacing w:line="360" w:lineRule="auto"/>
-              <w:jc w:val="both"/>
+              <w:jc w:val="center"/>
               <w:rPr>
                 <w:rFonts w:ascii="Times New Roman" w:cs="Times New Roman" w:eastAsia="Times New Roman" w:hAnsi="Times New Roman"/>
                 <w:sz w:val="24"/>
                 <w:szCs w:val="24"/>
-                <w:highlight w:val="white"/>
               </w:rPr>
             </w:pPr>
             <w:r>
@@ -599,7 +587,6 @@
                 <w:rFonts w:ascii="Times New Roman" w:cs="Times New Roman" w:eastAsia="Times New Roman" w:hAnsi="Times New Roman"/>
                 <w:sz w:val="24"/>
                 <w:szCs w:val="24"/>
-                <w:highlight w:val="white"/>
                 <w:rtl w:val="0"/>
               </w:rPr>
               <w:t xml:space="preserve">Bachelor of Computer Science</w:t>
@@ -628,12 +615,11 @@
               <w:keepLines w:val="0"/>
               <w:widowControl w:val="1"/>
               <w:spacing w:line="360" w:lineRule="auto"/>
-              <w:jc w:val="both"/>
+              <w:jc w:val="center"/>
               <w:rPr>
                 <w:rFonts w:ascii="Times New Roman" w:cs="Times New Roman" w:eastAsia="Times New Roman" w:hAnsi="Times New Roman"/>
                 <w:sz w:val="24"/>
                 <w:szCs w:val="24"/>
-                <w:highlight w:val="white"/>
               </w:rPr>
             </w:pPr>
             <w:r>
@@ -641,7 +627,6 @@
                 <w:rFonts w:ascii="Times New Roman" w:cs="Times New Roman" w:eastAsia="Times New Roman" w:hAnsi="Times New Roman"/>
                 <w:sz w:val="24"/>
                 <w:szCs w:val="24"/>
-                <w:highlight w:val="white"/>
                 <w:rtl w:val="0"/>
               </w:rPr>
               <w:t xml:space="preserve">Sim Boon Xun</w:t>
@@ -664,12 +649,11 @@
               <w:keepLines w:val="0"/>
               <w:widowControl w:val="1"/>
               <w:spacing w:line="360" w:lineRule="auto"/>
-              <w:jc w:val="both"/>
+              <w:jc w:val="center"/>
               <w:rPr>
                 <w:rFonts w:ascii="Times New Roman" w:cs="Times New Roman" w:eastAsia="Times New Roman" w:hAnsi="Times New Roman"/>
                 <w:sz w:val="24"/>
                 <w:szCs w:val="24"/>
-                <w:highlight w:val="white"/>
               </w:rPr>
             </w:pPr>
             <w:r>
@@ -677,7 +661,6 @@
                 <w:rFonts w:ascii="Times New Roman" w:cs="Times New Roman" w:eastAsia="Times New Roman" w:hAnsi="Times New Roman"/>
                 <w:sz w:val="24"/>
                 <w:szCs w:val="24"/>
-                <w:highlight w:val="white"/>
                 <w:rtl w:val="0"/>
               </w:rPr>
               <w:t xml:space="preserve">242UC2451H</w:t>
@@ -700,12 +683,11 @@
               <w:keepLines w:val="0"/>
               <w:widowControl w:val="1"/>
               <w:spacing w:line="360" w:lineRule="auto"/>
-              <w:jc w:val="both"/>
+              <w:jc w:val="center"/>
               <w:rPr>
                 <w:rFonts w:ascii="Times New Roman" w:cs="Times New Roman" w:eastAsia="Times New Roman" w:hAnsi="Times New Roman"/>
                 <w:sz w:val="24"/>
                 <w:szCs w:val="24"/>
-                <w:highlight w:val="white"/>
               </w:rPr>
             </w:pPr>
             <w:r>
@@ -713,7 +695,6 @@
                 <w:rFonts w:ascii="Times New Roman" w:cs="Times New Roman" w:eastAsia="Times New Roman" w:hAnsi="Times New Roman"/>
                 <w:sz w:val="24"/>
                 <w:szCs w:val="24"/>
-                <w:highlight w:val="white"/>
                 <w:rtl w:val="0"/>
               </w:rPr>
               <w:t xml:space="preserve">Bachelor of Computer Science</w:t>
@@ -740,12 +721,11 @@
           <w:p>
             <w:pPr>
               <w:spacing w:line="360" w:lineRule="auto"/>
-              <w:jc w:val="both"/>
+              <w:jc w:val="center"/>
               <w:rPr>
                 <w:rFonts w:ascii="Times New Roman" w:cs="Times New Roman" w:eastAsia="Times New Roman" w:hAnsi="Times New Roman"/>
                 <w:sz w:val="24"/>
                 <w:szCs w:val="24"/>
-                <w:highlight w:val="white"/>
               </w:rPr>
             </w:pPr>
             <w:r>
@@ -753,7 +733,6 @@
                 <w:rFonts w:ascii="Times New Roman" w:cs="Times New Roman" w:eastAsia="Times New Roman" w:hAnsi="Times New Roman"/>
                 <w:sz w:val="24"/>
                 <w:szCs w:val="24"/>
-                <w:highlight w:val="white"/>
                 <w:rtl w:val="0"/>
               </w:rPr>
               <w:t xml:space="preserve">Hong Chia Qian </w:t>
@@ -774,12 +753,11 @@
           <w:p>
             <w:pPr>
               <w:spacing w:line="360" w:lineRule="auto"/>
-              <w:jc w:val="both"/>
+              <w:jc w:val="center"/>
               <w:rPr>
                 <w:rFonts w:ascii="Times New Roman" w:cs="Times New Roman" w:eastAsia="Times New Roman" w:hAnsi="Times New Roman"/>
                 <w:sz w:val="24"/>
                 <w:szCs w:val="24"/>
-                <w:highlight w:val="white"/>
               </w:rPr>
             </w:pPr>
             <w:r>
@@ -787,7 +765,6 @@
                 <w:rFonts w:ascii="Times New Roman" w:cs="Times New Roman" w:eastAsia="Times New Roman" w:hAnsi="Times New Roman"/>
                 <w:sz w:val="24"/>
                 <w:szCs w:val="24"/>
-                <w:highlight w:val="white"/>
                 <w:rtl w:val="0"/>
               </w:rPr>
               <w:t xml:space="preserve">1211107977</w:t>
@@ -808,12 +785,11 @@
           <w:p>
             <w:pPr>
               <w:spacing w:line="360" w:lineRule="auto"/>
-              <w:jc w:val="both"/>
+              <w:jc w:val="center"/>
               <w:rPr>
                 <w:rFonts w:ascii="Times New Roman" w:cs="Times New Roman" w:eastAsia="Times New Roman" w:hAnsi="Times New Roman"/>
                 <w:sz w:val="24"/>
                 <w:szCs w:val="24"/>
-                <w:highlight w:val="white"/>
               </w:rPr>
             </w:pPr>
             <w:r>
@@ -821,7 +797,6 @@
                 <w:rFonts w:ascii="Times New Roman" w:cs="Times New Roman" w:eastAsia="Times New Roman" w:hAnsi="Times New Roman"/>
                 <w:sz w:val="24"/>
                 <w:szCs w:val="24"/>
-                <w:highlight w:val="white"/>
                 <w:rtl w:val="0"/>
               </w:rPr>
               <w:t xml:space="preserve">Bachelor of Computer Science</w:t>
@@ -936,7 +911,7 @@
             </w:tabs>
             <w:spacing w:before="60" w:line="240" w:lineRule="auto"/>
             <w:rPr>
-              <w:rFonts w:ascii="Times New Roman" w:cs="Times New Roman" w:eastAsia="Times New Roman" w:hAnsi="Times New Roman"/>
+              <w:rFonts w:ascii="Arial" w:cs="Arial" w:eastAsia="Arial" w:hAnsi="Arial"/>
               <w:b w:val="1"/>
               <w:i w:val="0"/>
               <w:smallCaps w:val="0"/>
@@ -972,7 +947,7 @@
               </w:rPr>
               <w:t xml:space="preserve">1. Vision</w:t>
               <w:tab/>
-              <w:t xml:space="preserve">2</w:t>
+              <w:t xml:space="preserve">3</w:t>
             </w:r>
           </w:hyperlink>
           <w:r>
@@ -990,7 +965,8 @@
             <w:spacing w:before="60" w:line="240" w:lineRule="auto"/>
             <w:ind w:left="360" w:firstLine="0"/>
             <w:rPr>
-              <w:rFonts w:ascii="Times New Roman" w:cs="Times New Roman" w:eastAsia="Times New Roman" w:hAnsi="Times New Roman"/>
+              <w:rFonts w:ascii="Arial" w:cs="Arial" w:eastAsia="Arial" w:hAnsi="Arial"/>
+              <w:b w:val="0"/>
               <w:i w:val="0"/>
               <w:smallCaps w:val="0"/>
               <w:strike w:val="0"/>
@@ -1006,6 +982,7 @@
             <w:r>
               <w:rPr>
                 <w:rFonts w:ascii="Times New Roman" w:cs="Times New Roman" w:eastAsia="Times New Roman" w:hAnsi="Times New Roman"/>
+                <w:b w:val="0"/>
                 <w:i w:val="0"/>
                 <w:smallCaps w:val="0"/>
                 <w:strike w:val="0"/>
@@ -1019,7 +996,7 @@
               </w:rPr>
               <w:t xml:space="preserve">1.1. Purpose</w:t>
               <w:tab/>
-              <w:t xml:space="preserve">2</w:t>
+              <w:t xml:space="preserve">3</w:t>
             </w:r>
           </w:hyperlink>
           <w:r>
@@ -1037,7 +1014,16 @@
             <w:spacing w:before="60" w:line="240" w:lineRule="auto"/>
             <w:ind w:left="360" w:firstLine="0"/>
             <w:rPr>
-              <w:rFonts w:ascii="Times New Roman" w:cs="Times New Roman" w:eastAsia="Times New Roman" w:hAnsi="Times New Roman"/>
+              <w:rFonts w:ascii="Arial" w:cs="Arial" w:eastAsia="Arial" w:hAnsi="Arial"/>
+              <w:b w:val="0"/>
+              <w:i w:val="0"/>
+              <w:smallCaps w:val="0"/>
+              <w:strike w:val="0"/>
+              <w:color w:val="000000"/>
+              <w:sz w:val="22"/>
+              <w:szCs w:val="22"/>
+              <w:u w:val="none"/>
+              <w:shd w:fill="auto" w:val="clear"/>
               <w:vertAlign w:val="baseline"/>
             </w:rPr>
           </w:pPr>
@@ -1045,6 +1031,7 @@
             <w:r>
               <w:rPr>
                 <w:rFonts w:ascii="Times New Roman" w:cs="Times New Roman" w:eastAsia="Times New Roman" w:hAnsi="Times New Roman"/>
+                <w:b w:val="0"/>
                 <w:i w:val="0"/>
                 <w:smallCaps w:val="0"/>
                 <w:strike w:val="0"/>
@@ -1057,16 +1044,10 @@
                 <w:rtl w:val="0"/>
               </w:rPr>
               <w:t xml:space="preserve">1.2. Elaboration</w:t>
+              <w:tab/>
+              <w:t xml:space="preserve">3</w:t>
             </w:r>
           </w:hyperlink>
-          <w:r>
-            <w:rPr>
-              <w:rFonts w:ascii="Times New Roman" w:cs="Times New Roman" w:eastAsia="Times New Roman" w:hAnsi="Times New Roman"/>
-              <w:rtl w:val="0"/>
-            </w:rPr>
-            <w:tab/>
-            <w:t xml:space="preserve">2</w:t>
-          </w:r>
           <w:r>
             <w:rPr>
               <w:rtl w:val="0"/>
@@ -1080,9 +1061,10 @@
               <w:tab w:val="right" w:leader="none" w:pos="12000"/>
             </w:tabs>
             <w:spacing w:before="60" w:line="240" w:lineRule="auto"/>
-            <w:ind w:left="360" w:firstLine="0"/>
+            <w:ind w:left="720" w:firstLine="0"/>
             <w:rPr>
-              <w:rFonts w:ascii="Times New Roman" w:cs="Times New Roman" w:eastAsia="Times New Roman" w:hAnsi="Times New Roman"/>
+              <w:rFonts w:ascii="Arial" w:cs="Arial" w:eastAsia="Arial" w:hAnsi="Arial"/>
+              <w:b w:val="0"/>
               <w:i w:val="0"/>
               <w:smallCaps w:val="0"/>
               <w:strike w:val="0"/>
@@ -1094,17 +1076,11 @@
               <w:vertAlign w:val="baseline"/>
             </w:rPr>
           </w:pPr>
-          <w:r>
-            <w:rPr>
-              <w:rFonts w:ascii="Times New Roman" w:cs="Times New Roman" w:eastAsia="Times New Roman" w:hAnsi="Times New Roman"/>
-              <w:rtl w:val="0"/>
-            </w:rPr>
-            <w:t xml:space="preserve">1.2.1. V</w:t>
-          </w:r>
-          <w:hyperlink w:anchor="_yp85a0j3126g">
+          <w:hyperlink w:anchor="_r6mmvubr1eg">
             <w:r>
               <w:rPr>
-                <w:rFonts w:ascii="Times New Roman" w:cs="Times New Roman" w:eastAsia="Times New Roman" w:hAnsi="Times New Roman"/>
+                <w:rFonts w:ascii="Arial" w:cs="Arial" w:eastAsia="Arial" w:hAnsi="Arial"/>
+                <w:b w:val="0"/>
                 <w:i w:val="0"/>
                 <w:smallCaps w:val="0"/>
                 <w:strike w:val="0"/>
@@ -1116,9 +1092,9 @@
                 <w:vertAlign w:val="baseline"/>
                 <w:rtl w:val="0"/>
               </w:rPr>
-              <w:t xml:space="preserve">ision for the Campus Accessibility Navigation System</w:t>
+              <w:t xml:space="preserve">1.2.1. Vision for the Campus Accessibility Navigation System</w:t>
               <w:tab/>
-              <w:t xml:space="preserve">2</w:t>
+              <w:t xml:space="preserve">3</w:t>
             </w:r>
           </w:hyperlink>
           <w:r>
@@ -1135,7 +1111,7 @@
             </w:tabs>
             <w:spacing w:before="60" w:line="240" w:lineRule="auto"/>
             <w:rPr>
-              <w:rFonts w:ascii="Times New Roman" w:cs="Times New Roman" w:eastAsia="Times New Roman" w:hAnsi="Times New Roman"/>
+              <w:rFonts w:ascii="Arial" w:cs="Arial" w:eastAsia="Arial" w:hAnsi="Arial"/>
               <w:b w:val="1"/>
               <w:i w:val="0"/>
               <w:smallCaps w:val="0"/>
@@ -1166,7 +1142,7 @@
               </w:rPr>
               <w:t xml:space="preserve">2. Scope</w:t>
               <w:tab/>
-              <w:t xml:space="preserve">3</w:t>
+              <w:t xml:space="preserve">4</w:t>
             </w:r>
           </w:hyperlink>
           <w:r>
@@ -1184,7 +1160,8 @@
             <w:spacing w:before="60" w:line="240" w:lineRule="auto"/>
             <w:ind w:left="360" w:firstLine="0"/>
             <w:rPr>
-              <w:rFonts w:ascii="Times New Roman" w:cs="Times New Roman" w:eastAsia="Times New Roman" w:hAnsi="Times New Roman"/>
+              <w:rFonts w:ascii="Arial" w:cs="Arial" w:eastAsia="Arial" w:hAnsi="Arial"/>
+              <w:b w:val="0"/>
               <w:i w:val="0"/>
               <w:smallCaps w:val="0"/>
               <w:strike w:val="0"/>
@@ -1200,6 +1177,7 @@
             <w:r>
               <w:rPr>
                 <w:rFonts w:ascii="Times New Roman" w:cs="Times New Roman" w:eastAsia="Times New Roman" w:hAnsi="Times New Roman"/>
+                <w:b w:val="0"/>
                 <w:i w:val="0"/>
                 <w:smallCaps w:val="0"/>
                 <w:strike w:val="0"/>
@@ -1212,147 +1190,6 @@
                 <w:rtl w:val="0"/>
               </w:rPr>
               <w:t xml:space="preserve">2.1. Coverage</w:t>
-              <w:tab/>
-              <w:t xml:space="preserve">3</w:t>
-            </w:r>
-          </w:hyperlink>
-          <w:r>
-            <w:rPr>
-              <w:rtl w:val="0"/>
-            </w:rPr>
-          </w:r>
-        </w:p>
-        <w:p>
-          <w:pPr>
-            <w:widowControl w:val="0"/>
-            <w:tabs>
-              <w:tab w:val="right" w:leader="none" w:pos="12000"/>
-            </w:tabs>
-            <w:spacing w:before="60" w:line="240" w:lineRule="auto"/>
-            <w:ind w:left="360" w:firstLine="0"/>
-            <w:rPr>
-              <w:rFonts w:ascii="Times New Roman" w:cs="Times New Roman" w:eastAsia="Times New Roman" w:hAnsi="Times New Roman"/>
-              <w:i w:val="0"/>
-              <w:smallCaps w:val="0"/>
-              <w:strike w:val="0"/>
-              <w:color w:val="000000"/>
-              <w:sz w:val="22"/>
-              <w:szCs w:val="22"/>
-              <w:u w:val="none"/>
-              <w:shd w:fill="auto" w:val="clear"/>
-              <w:vertAlign w:val="baseline"/>
-            </w:rPr>
-          </w:pPr>
-          <w:hyperlink w:anchor="_ifydjgny82u3">
-            <w:r>
-              <w:rPr>
-                <w:rFonts w:ascii="Times New Roman" w:cs="Times New Roman" w:eastAsia="Times New Roman" w:hAnsi="Times New Roman"/>
-                <w:i w:val="0"/>
-                <w:smallCaps w:val="0"/>
-                <w:strike w:val="0"/>
-                <w:color w:val="000000"/>
-                <w:sz w:val="22"/>
-                <w:szCs w:val="22"/>
-                <w:u w:val="none"/>
-                <w:shd w:fill="auto" w:val="clear"/>
-                <w:vertAlign w:val="baseline"/>
-                <w:rtl w:val="0"/>
-              </w:rPr>
-              <w:t xml:space="preserve">2.2. Elaboration</w:t>
-              <w:tab/>
-              <w:t xml:space="preserve">3</w:t>
-            </w:r>
-          </w:hyperlink>
-          <w:r>
-            <w:rPr>
-              <w:rtl w:val="0"/>
-            </w:rPr>
-          </w:r>
-        </w:p>
-        <w:p>
-          <w:pPr>
-            <w:widowControl w:val="0"/>
-            <w:tabs>
-              <w:tab w:val="right" w:leader="none" w:pos="12000"/>
-            </w:tabs>
-            <w:spacing w:before="60" w:line="240" w:lineRule="auto"/>
-            <w:ind w:left="360" w:firstLine="0"/>
-            <w:rPr>
-              <w:rFonts w:ascii="Times New Roman" w:cs="Times New Roman" w:eastAsia="Times New Roman" w:hAnsi="Times New Roman"/>
-              <w:i w:val="0"/>
-              <w:smallCaps w:val="0"/>
-              <w:strike w:val="0"/>
-              <w:color w:val="000000"/>
-              <w:sz w:val="22"/>
-              <w:szCs w:val="22"/>
-              <w:u w:val="none"/>
-              <w:shd w:fill="auto" w:val="clear"/>
-              <w:vertAlign w:val="baseline"/>
-            </w:rPr>
-          </w:pPr>
-          <w:hyperlink w:anchor="_16md113mcjcx">
-            <w:r>
-              <w:rPr>
-                <w:rFonts w:ascii="Times New Roman" w:cs="Times New Roman" w:eastAsia="Times New Roman" w:hAnsi="Times New Roman"/>
-                <w:i w:val="0"/>
-                <w:smallCaps w:val="0"/>
-                <w:strike w:val="0"/>
-                <w:color w:val="000000"/>
-                <w:sz w:val="22"/>
-                <w:szCs w:val="22"/>
-                <w:u w:val="none"/>
-                <w:shd w:fill="auto" w:val="clear"/>
-                <w:vertAlign w:val="baseline"/>
-                <w:rtl w:val="0"/>
-              </w:rPr>
-              <w:t xml:space="preserve">2.2.1. System capabilities</w:t>
-              <w:tab/>
-              <w:t xml:space="preserve">3</w:t>
-            </w:r>
-          </w:hyperlink>
-          <w:r>
-            <w:rPr>
-              <w:rtl w:val="0"/>
-            </w:rPr>
-          </w:r>
-        </w:p>
-        <w:p>
-          <w:pPr>
-            <w:widowControl w:val="0"/>
-            <w:tabs>
-              <w:tab w:val="right" w:leader="none" w:pos="12000"/>
-            </w:tabs>
-            <w:spacing w:before="60" w:line="240" w:lineRule="auto"/>
-            <w:ind w:left="360" w:firstLine="0"/>
-            <w:rPr>
-              <w:rFonts w:ascii="Times New Roman" w:cs="Times New Roman" w:eastAsia="Times New Roman" w:hAnsi="Times New Roman"/>
-              <w:i w:val="0"/>
-              <w:smallCaps w:val="0"/>
-              <w:strike w:val="0"/>
-              <w:color w:val="000000"/>
-              <w:sz w:val="22"/>
-              <w:szCs w:val="22"/>
-              <w:u w:val="none"/>
-              <w:shd w:fill="auto" w:val="clear"/>
-              <w:vertAlign w:val="baseline"/>
-            </w:rPr>
-          </w:pPr>
-          <w:hyperlink w:anchor="_iieh4lhbpcp">
-            <w:r>
-              <w:rPr>
-                <w:rFonts w:ascii="Times New Roman" w:cs="Times New Roman" w:eastAsia="Times New Roman" w:hAnsi="Times New Roman"/>
-                <w:i w:val="0"/>
-                <w:smallCaps w:val="0"/>
-                <w:strike w:val="0"/>
-                <w:color w:val="000000"/>
-                <w:sz w:val="22"/>
-                <w:szCs w:val="22"/>
-                <w:u w:val="none"/>
-                <w:shd w:fill="auto" w:val="clear"/>
-                <w:vertAlign w:val="baseline"/>
-                <w:rtl w:val="0"/>
-              </w:rPr>
-              <w:t xml:space="preserve">6.1.1. System constraints</w:t>
               <w:tab/>
               <w:t xml:space="preserve">4</w:t>
             </w:r>
@@ -1372,7 +1209,8 @@
             <w:spacing w:before="60" w:line="240" w:lineRule="auto"/>
             <w:ind w:left="360" w:firstLine="0"/>
             <w:rPr>
-              <w:rFonts w:ascii="Times New Roman" w:cs="Times New Roman" w:eastAsia="Times New Roman" w:hAnsi="Times New Roman"/>
+              <w:rFonts w:ascii="Arial" w:cs="Arial" w:eastAsia="Arial" w:hAnsi="Arial"/>
+              <w:b w:val="0"/>
               <w:i w:val="0"/>
               <w:smallCaps w:val="0"/>
               <w:strike w:val="0"/>
@@ -1384,10 +1222,11 @@
               <w:vertAlign w:val="baseline"/>
             </w:rPr>
           </w:pPr>
-          <w:hyperlink w:anchor="_rfc5cjiuizzn">
+          <w:hyperlink w:anchor="_ifydjgny82u3">
             <w:r>
               <w:rPr>
                 <w:rFonts w:ascii="Times New Roman" w:cs="Times New Roman" w:eastAsia="Times New Roman" w:hAnsi="Times New Roman"/>
+                <w:b w:val="0"/>
                 <w:i w:val="0"/>
                 <w:smallCaps w:val="0"/>
                 <w:strike w:val="0"/>
@@ -1399,7 +1238,7 @@
                 <w:vertAlign w:val="baseline"/>
                 <w:rtl w:val="0"/>
               </w:rPr>
-              <w:t xml:space="preserve">6.1.2. Out of scope</w:t>
+              <w:t xml:space="preserve">2.2. Elaboration</w:t>
               <w:tab/>
               <w:t xml:space="preserve">4</w:t>
             </w:r>
@@ -1417,8 +1256,155 @@
               <w:tab w:val="right" w:leader="none" w:pos="12000"/>
             </w:tabs>
             <w:spacing w:before="60" w:line="240" w:lineRule="auto"/>
+            <w:ind w:left="720" w:firstLine="0"/>
             <w:rPr>
-              <w:rFonts w:ascii="Times New Roman" w:cs="Times New Roman" w:eastAsia="Times New Roman" w:hAnsi="Times New Roman"/>
+              <w:rFonts w:ascii="Arial" w:cs="Arial" w:eastAsia="Arial" w:hAnsi="Arial"/>
+              <w:b w:val="0"/>
+              <w:i w:val="0"/>
+              <w:smallCaps w:val="0"/>
+              <w:strike w:val="0"/>
+              <w:color w:val="000000"/>
+              <w:sz w:val="22"/>
+              <w:szCs w:val="22"/>
+              <w:u w:val="none"/>
+              <w:shd w:fill="auto" w:val="clear"/>
+              <w:vertAlign w:val="baseline"/>
+            </w:rPr>
+          </w:pPr>
+          <w:hyperlink w:anchor="_16md113mcjcx">
+            <w:r>
+              <w:rPr>
+                <w:rFonts w:ascii="Times New Roman" w:cs="Times New Roman" w:eastAsia="Times New Roman" w:hAnsi="Times New Roman"/>
+                <w:b w:val="0"/>
+                <w:i w:val="0"/>
+                <w:smallCaps w:val="0"/>
+                <w:strike w:val="0"/>
+                <w:color w:val="000000"/>
+                <w:sz w:val="22"/>
+                <w:szCs w:val="22"/>
+                <w:u w:val="none"/>
+                <w:shd w:fill="auto" w:val="clear"/>
+                <w:vertAlign w:val="baseline"/>
+                <w:rtl w:val="0"/>
+              </w:rPr>
+              <w:t xml:space="preserve">2.2.1. System capabilities</w:t>
+              <w:tab/>
+              <w:t xml:space="preserve">4</w:t>
+            </w:r>
+          </w:hyperlink>
+          <w:r>
+            <w:rPr>
+              <w:rtl w:val="0"/>
+            </w:rPr>
+          </w:r>
+        </w:p>
+        <w:p>
+          <w:pPr>
+            <w:widowControl w:val="0"/>
+            <w:tabs>
+              <w:tab w:val="right" w:leader="none" w:pos="12000"/>
+            </w:tabs>
+            <w:spacing w:before="60" w:line="240" w:lineRule="auto"/>
+            <w:ind w:left="720" w:firstLine="0"/>
+            <w:rPr>
+              <w:rFonts w:ascii="Arial" w:cs="Arial" w:eastAsia="Arial" w:hAnsi="Arial"/>
+              <w:b w:val="0"/>
+              <w:i w:val="0"/>
+              <w:smallCaps w:val="0"/>
+              <w:strike w:val="0"/>
+              <w:color w:val="000000"/>
+              <w:sz w:val="22"/>
+              <w:szCs w:val="22"/>
+              <w:u w:val="none"/>
+              <w:shd w:fill="auto" w:val="clear"/>
+              <w:vertAlign w:val="baseline"/>
+            </w:rPr>
+          </w:pPr>
+          <w:hyperlink w:anchor="_iieh4lhbpcp">
+            <w:r>
+              <w:rPr>
+                <w:rFonts w:ascii="Times New Roman" w:cs="Times New Roman" w:eastAsia="Times New Roman" w:hAnsi="Times New Roman"/>
+                <w:b w:val="0"/>
+                <w:i w:val="0"/>
+                <w:smallCaps w:val="0"/>
+                <w:strike w:val="0"/>
+                <w:color w:val="000000"/>
+                <w:sz w:val="22"/>
+                <w:szCs w:val="22"/>
+                <w:u w:val="none"/>
+                <w:shd w:fill="auto" w:val="clear"/>
+                <w:vertAlign w:val="baseline"/>
+                <w:rtl w:val="0"/>
+              </w:rPr>
+              <w:t xml:space="preserve">2.2.2. System constraints</w:t>
+              <w:tab/>
+              <w:t xml:space="preserve">5</w:t>
+            </w:r>
+          </w:hyperlink>
+          <w:r>
+            <w:rPr>
+              <w:rtl w:val="0"/>
+            </w:rPr>
+          </w:r>
+        </w:p>
+        <w:p>
+          <w:pPr>
+            <w:widowControl w:val="0"/>
+            <w:tabs>
+              <w:tab w:val="right" w:leader="none" w:pos="12000"/>
+            </w:tabs>
+            <w:spacing w:before="60" w:line="240" w:lineRule="auto"/>
+            <w:ind w:left="720" w:firstLine="0"/>
+            <w:rPr>
+              <w:rFonts w:ascii="Arial" w:cs="Arial" w:eastAsia="Arial" w:hAnsi="Arial"/>
+              <w:b w:val="0"/>
+              <w:i w:val="0"/>
+              <w:smallCaps w:val="0"/>
+              <w:strike w:val="0"/>
+              <w:color w:val="000000"/>
+              <w:sz w:val="22"/>
+              <w:szCs w:val="22"/>
+              <w:u w:val="none"/>
+              <w:shd w:fill="auto" w:val="clear"/>
+              <w:vertAlign w:val="baseline"/>
+            </w:rPr>
+          </w:pPr>
+          <w:hyperlink w:anchor="_rfc5cjiuizzn">
+            <w:r>
+              <w:rPr>
+                <w:rFonts w:ascii="Times New Roman" w:cs="Times New Roman" w:eastAsia="Times New Roman" w:hAnsi="Times New Roman"/>
+                <w:b w:val="0"/>
+                <w:i w:val="0"/>
+                <w:smallCaps w:val="0"/>
+                <w:strike w:val="0"/>
+                <w:color w:val="000000"/>
+                <w:sz w:val="22"/>
+                <w:szCs w:val="22"/>
+                <w:u w:val="none"/>
+                <w:shd w:fill="auto" w:val="clear"/>
+                <w:vertAlign w:val="baseline"/>
+                <w:rtl w:val="0"/>
+              </w:rPr>
+              <w:t xml:space="preserve">2.2.3. Out of scope</w:t>
+              <w:tab/>
+              <w:t xml:space="preserve">5</w:t>
+            </w:r>
+          </w:hyperlink>
+          <w:r>
+            <w:rPr>
+              <w:rtl w:val="0"/>
+            </w:rPr>
+          </w:r>
+        </w:p>
+        <w:p>
+          <w:pPr>
+            <w:widowControl w:val="0"/>
+            <w:tabs>
+              <w:tab w:val="right" w:leader="none" w:pos="12000"/>
+            </w:tabs>
+            <w:spacing w:before="60" w:line="240" w:lineRule="auto"/>
+            <w:rPr>
+              <w:rFonts w:ascii="Arial" w:cs="Arial" w:eastAsia="Arial" w:hAnsi="Arial"/>
               <w:b w:val="1"/>
               <w:i w:val="0"/>
               <w:smallCaps w:val="0"/>
@@ -1431,20 +1417,10 @@
               <w:vertAlign w:val="baseline"/>
             </w:rPr>
           </w:pPr>
-          <w:r>
-            <w:rPr>
-              <w:rFonts w:ascii="Times New Roman" w:cs="Times New Roman" w:eastAsia="Times New Roman" w:hAnsi="Times New Roman"/>
-              <w:b w:val="1"/>
-              <w:color w:val="000000"/>
-              <w:u w:val="none"/>
-              <w:rtl w:val="0"/>
-            </w:rPr>
-            <w:t xml:space="preserve">3</w:t>
-          </w:r>
           <w:hyperlink w:anchor="_tg01ypf0f01n">
             <w:r>
               <w:rPr>
-                <w:rFonts w:ascii="Times New Roman" w:cs="Times New Roman" w:eastAsia="Times New Roman" w:hAnsi="Times New Roman"/>
+                <w:rFonts w:ascii="Arial" w:cs="Arial" w:eastAsia="Arial" w:hAnsi="Arial"/>
                 <w:b w:val="1"/>
                 <w:i w:val="0"/>
                 <w:smallCaps w:val="0"/>
@@ -1457,7 +1433,7 @@
                 <w:vertAlign w:val="baseline"/>
                 <w:rtl w:val="0"/>
               </w:rPr>
-              <w:t xml:space="preserve">. Goals</w:t>
+              <w:t xml:space="preserve">3. Goals</w:t>
               <w:tab/>
               <w:t xml:space="preserve">5</w:t>
             </w:r>
@@ -1477,7 +1453,8 @@
             <w:spacing w:before="60" w:line="240" w:lineRule="auto"/>
             <w:ind w:left="360" w:firstLine="0"/>
             <w:rPr>
-              <w:rFonts w:ascii="Times New Roman" w:cs="Times New Roman" w:eastAsia="Times New Roman" w:hAnsi="Times New Roman"/>
+              <w:rFonts w:ascii="Arial" w:cs="Arial" w:eastAsia="Arial" w:hAnsi="Arial"/>
+              <w:b w:val="0"/>
               <w:i w:val="0"/>
               <w:smallCaps w:val="0"/>
               <w:strike w:val="0"/>
@@ -1489,19 +1466,11 @@
               <w:vertAlign w:val="baseline"/>
             </w:rPr>
           </w:pPr>
-          <w:r>
-            <w:rPr>
-              <w:rFonts w:ascii="Times New Roman" w:cs="Times New Roman" w:eastAsia="Times New Roman" w:hAnsi="Times New Roman"/>
-              <w:color w:val="000000"/>
-              <w:u w:val="none"/>
-              <w:rtl w:val="0"/>
-            </w:rPr>
-            <w:t xml:space="preserve">3</w:t>
-          </w:r>
           <w:hyperlink w:anchor="_p4fzfgn66gru">
             <w:r>
               <w:rPr>
-                <w:rFonts w:ascii="Times New Roman" w:cs="Times New Roman" w:eastAsia="Times New Roman" w:hAnsi="Times New Roman"/>
+                <w:rFonts w:ascii="Arial" w:cs="Arial" w:eastAsia="Arial" w:hAnsi="Arial"/>
+                <w:b w:val="0"/>
                 <w:i w:val="0"/>
                 <w:smallCaps w:val="0"/>
                 <w:strike w:val="0"/>
@@ -1513,7 +1482,7 @@
                 <w:vertAlign w:val="baseline"/>
                 <w:rtl w:val="0"/>
               </w:rPr>
-              <w:t xml:space="preserve">.1. Objectives</w:t>
+              <w:t xml:space="preserve">3.1. Objectives</w:t>
               <w:tab/>
               <w:t xml:space="preserve">5</w:t>
             </w:r>
@@ -1533,7 +1502,8 @@
             <w:spacing w:before="60" w:line="240" w:lineRule="auto"/>
             <w:ind w:left="360" w:firstLine="0"/>
             <w:rPr>
-              <w:rFonts w:ascii="Times New Roman" w:cs="Times New Roman" w:eastAsia="Times New Roman" w:hAnsi="Times New Roman"/>
+              <w:rFonts w:ascii="Arial" w:cs="Arial" w:eastAsia="Arial" w:hAnsi="Arial"/>
+              <w:b w:val="0"/>
               <w:i w:val="0"/>
               <w:smallCaps w:val="0"/>
               <w:strike w:val="0"/>
@@ -1545,19 +1515,11 @@
               <w:vertAlign w:val="baseline"/>
             </w:rPr>
           </w:pPr>
-          <w:r>
-            <w:rPr>
-              <w:rFonts w:ascii="Times New Roman" w:cs="Times New Roman" w:eastAsia="Times New Roman" w:hAnsi="Times New Roman"/>
-              <w:color w:val="000000"/>
-              <w:u w:val="none"/>
-              <w:rtl w:val="0"/>
-            </w:rPr>
-            <w:t xml:space="preserve">3</w:t>
-          </w:r>
           <w:hyperlink w:anchor="_pem5e25q3549">
             <w:r>
               <w:rPr>
-                <w:rFonts w:ascii="Times New Roman" w:cs="Times New Roman" w:eastAsia="Times New Roman" w:hAnsi="Times New Roman"/>
+                <w:rFonts w:ascii="Arial" w:cs="Arial" w:eastAsia="Arial" w:hAnsi="Arial"/>
+                <w:b w:val="0"/>
                 <w:i w:val="0"/>
                 <w:smallCaps w:val="0"/>
                 <w:strike w:val="0"/>
@@ -1569,287 +1531,7 @@
                 <w:vertAlign w:val="baseline"/>
                 <w:rtl w:val="0"/>
               </w:rPr>
-              <w:t xml:space="preserve">.2. Elaboration</w:t>
-              <w:tab/>
-              <w:t xml:space="preserve">5</w:t>
-            </w:r>
-          </w:hyperlink>
-          <w:r>
-            <w:rPr>
-              <w:rtl w:val="0"/>
-            </w:rPr>
-          </w:r>
-        </w:p>
-        <w:p>
-          <w:pPr>
-            <w:widowControl w:val="0"/>
-            <w:tabs>
-              <w:tab w:val="right" w:leader="none" w:pos="12000"/>
-            </w:tabs>
-            <w:spacing w:before="60" w:line="240" w:lineRule="auto"/>
-            <w:ind w:left="360" w:firstLine="0"/>
-            <w:rPr>
-              <w:rFonts w:ascii="Times New Roman" w:cs="Times New Roman" w:eastAsia="Times New Roman" w:hAnsi="Times New Roman"/>
-              <w:i w:val="0"/>
-              <w:smallCaps w:val="0"/>
-              <w:strike w:val="0"/>
-              <w:color w:val="000000"/>
-              <w:sz w:val="22"/>
-              <w:szCs w:val="22"/>
-              <w:u w:val="none"/>
-              <w:shd w:fill="auto" w:val="clear"/>
-              <w:vertAlign w:val="baseline"/>
-            </w:rPr>
-          </w:pPr>
-          <w:r>
-            <w:rPr>
-              <w:rFonts w:ascii="Times New Roman" w:cs="Times New Roman" w:eastAsia="Times New Roman" w:hAnsi="Times New Roman"/>
-              <w:color w:val="000000"/>
-              <w:u w:val="none"/>
-              <w:rtl w:val="0"/>
-            </w:rPr>
-            <w:t xml:space="preserve">3</w:t>
-          </w:r>
-          <w:hyperlink w:anchor="_6grxtkepfsbv">
-            <w:r>
-              <w:rPr>
-                <w:rFonts w:ascii="Times New Roman" w:cs="Times New Roman" w:eastAsia="Times New Roman" w:hAnsi="Times New Roman"/>
-                <w:i w:val="0"/>
-                <w:smallCaps w:val="0"/>
-                <w:strike w:val="0"/>
-                <w:color w:val="000000"/>
-                <w:sz w:val="22"/>
-                <w:szCs w:val="22"/>
-                <w:u w:val="none"/>
-                <w:shd w:fill="auto" w:val="clear"/>
-                <w:vertAlign w:val="baseline"/>
-                <w:rtl w:val="0"/>
-              </w:rPr>
-              <w:t xml:space="preserve">.2.1. Enhanced accessibility</w:t>
-              <w:tab/>
-              <w:t xml:space="preserve">5</w:t>
-            </w:r>
-          </w:hyperlink>
-          <w:r>
-            <w:rPr>
-              <w:rtl w:val="0"/>
-            </w:rPr>
-          </w:r>
-        </w:p>
-        <w:p>
-          <w:pPr>
-            <w:widowControl w:val="0"/>
-            <w:tabs>
-              <w:tab w:val="right" w:leader="none" w:pos="12000"/>
-            </w:tabs>
-            <w:spacing w:before="60" w:line="240" w:lineRule="auto"/>
-            <w:ind w:left="360" w:firstLine="0"/>
-            <w:rPr>
-              <w:rFonts w:ascii="Times New Roman" w:cs="Times New Roman" w:eastAsia="Times New Roman" w:hAnsi="Times New Roman"/>
-              <w:i w:val="0"/>
-              <w:smallCaps w:val="0"/>
-              <w:strike w:val="0"/>
-              <w:color w:val="000000"/>
-              <w:sz w:val="22"/>
-              <w:szCs w:val="22"/>
-              <w:u w:val="none"/>
-              <w:shd w:fill="auto" w:val="clear"/>
-              <w:vertAlign w:val="baseline"/>
-            </w:rPr>
-          </w:pPr>
-          <w:r>
-            <w:rPr>
-              <w:rFonts w:ascii="Times New Roman" w:cs="Times New Roman" w:eastAsia="Times New Roman" w:hAnsi="Times New Roman"/>
-              <w:color w:val="000000"/>
-              <w:u w:val="none"/>
-              <w:rtl w:val="0"/>
-            </w:rPr>
-            <w:t xml:space="preserve">3</w:t>
-          </w:r>
-          <w:hyperlink w:anchor="_4oyju83883ss">
-            <w:r>
-              <w:rPr>
-                <w:rFonts w:ascii="Times New Roman" w:cs="Times New Roman" w:eastAsia="Times New Roman" w:hAnsi="Times New Roman"/>
-                <w:i w:val="0"/>
-                <w:smallCaps w:val="0"/>
-                <w:strike w:val="0"/>
-                <w:color w:val="000000"/>
-                <w:sz w:val="22"/>
-                <w:szCs w:val="22"/>
-                <w:u w:val="none"/>
-                <w:shd w:fill="auto" w:val="clear"/>
-                <w:vertAlign w:val="baseline"/>
-                <w:rtl w:val="0"/>
-              </w:rPr>
-              <w:t xml:space="preserve">.2.2. Improved information delivery</w:t>
-              <w:tab/>
-              <w:t xml:space="preserve">5</w:t>
-            </w:r>
-          </w:hyperlink>
-          <w:r>
-            <w:rPr>
-              <w:rtl w:val="0"/>
-            </w:rPr>
-          </w:r>
-        </w:p>
-        <w:p>
-          <w:pPr>
-            <w:widowControl w:val="0"/>
-            <w:tabs>
-              <w:tab w:val="right" w:leader="none" w:pos="12000"/>
-            </w:tabs>
-            <w:spacing w:before="60" w:line="240" w:lineRule="auto"/>
-            <w:ind w:left="360" w:firstLine="0"/>
-            <w:rPr>
-              <w:rFonts w:ascii="Times New Roman" w:cs="Times New Roman" w:eastAsia="Times New Roman" w:hAnsi="Times New Roman"/>
-              <w:i w:val="0"/>
-              <w:smallCaps w:val="0"/>
-              <w:strike w:val="0"/>
-              <w:color w:val="000000"/>
-              <w:sz w:val="22"/>
-              <w:szCs w:val="22"/>
-              <w:u w:val="none"/>
-              <w:shd w:fill="auto" w:val="clear"/>
-              <w:vertAlign w:val="baseline"/>
-            </w:rPr>
-          </w:pPr>
-          <w:r>
-            <w:rPr>
-              <w:rFonts w:ascii="Times New Roman" w:cs="Times New Roman" w:eastAsia="Times New Roman" w:hAnsi="Times New Roman"/>
-              <w:color w:val="000000"/>
-              <w:u w:val="none"/>
-              <w:rtl w:val="0"/>
-            </w:rPr>
-            <w:t xml:space="preserve">3</w:t>
-          </w:r>
-          <w:hyperlink w:anchor="_wq5o3z22zl0n">
-            <w:r>
-              <w:rPr>
-                <w:rFonts w:ascii="Times New Roman" w:cs="Times New Roman" w:eastAsia="Times New Roman" w:hAnsi="Times New Roman"/>
-                <w:i w:val="0"/>
-                <w:smallCaps w:val="0"/>
-                <w:strike w:val="0"/>
-                <w:color w:val="000000"/>
-                <w:sz w:val="22"/>
-                <w:szCs w:val="22"/>
-                <w:u w:val="none"/>
-                <w:shd w:fill="auto" w:val="clear"/>
-                <w:vertAlign w:val="baseline"/>
-                <w:rtl w:val="0"/>
-              </w:rPr>
-              <w:t xml:space="preserve">.2.3. Streamlined administration</w:t>
-              <w:tab/>
-              <w:t xml:space="preserve">5</w:t>
-            </w:r>
-          </w:hyperlink>
-          <w:r>
-            <w:rPr>
-              <w:rtl w:val="0"/>
-            </w:rPr>
-          </w:r>
-        </w:p>
-        <w:p>
-          <w:pPr>
-            <w:widowControl w:val="0"/>
-            <w:tabs>
-              <w:tab w:val="right" w:leader="none" w:pos="12000"/>
-            </w:tabs>
-            <w:spacing w:before="60" w:line="240" w:lineRule="auto"/>
-            <w:ind w:left="360" w:firstLine="0"/>
-            <w:rPr>
-              <w:rFonts w:ascii="Times New Roman" w:cs="Times New Roman" w:eastAsia="Times New Roman" w:hAnsi="Times New Roman"/>
-              <w:i w:val="0"/>
-              <w:smallCaps w:val="0"/>
-              <w:strike w:val="0"/>
-              <w:color w:val="000000"/>
-              <w:sz w:val="22"/>
-              <w:szCs w:val="22"/>
-              <w:u w:val="none"/>
-              <w:shd w:fill="auto" w:val="clear"/>
-              <w:vertAlign w:val="baseline"/>
-            </w:rPr>
-          </w:pPr>
-          <w:r>
-            <w:rPr>
-              <w:rFonts w:ascii="Times New Roman" w:cs="Times New Roman" w:eastAsia="Times New Roman" w:hAnsi="Times New Roman"/>
-              <w:color w:val="000000"/>
-              <w:u w:val="none"/>
-              <w:rtl w:val="0"/>
-            </w:rPr>
-            <w:t xml:space="preserve">3</w:t>
-          </w:r>
-          <w:hyperlink w:anchor="_bb3d28lv0avk">
-            <w:r>
-              <w:rPr>
-                <w:rFonts w:ascii="Times New Roman" w:cs="Times New Roman" w:eastAsia="Times New Roman" w:hAnsi="Times New Roman"/>
-                <w:i w:val="0"/>
-                <w:smallCaps w:val="0"/>
-                <w:strike w:val="0"/>
-                <w:color w:val="000000"/>
-                <w:sz w:val="22"/>
-                <w:szCs w:val="22"/>
-                <w:u w:val="none"/>
-                <w:shd w:fill="auto" w:val="clear"/>
-                <w:vertAlign w:val="baseline"/>
-                <w:rtl w:val="0"/>
-              </w:rPr>
-              <w:t xml:space="preserve">.2.4. User empowerment</w:t>
-              <w:tab/>
-              <w:t xml:space="preserve">5</w:t>
-            </w:r>
-          </w:hyperlink>
-          <w:r>
-            <w:rPr>
-              <w:rtl w:val="0"/>
-            </w:rPr>
-          </w:r>
-        </w:p>
-        <w:p>
-          <w:pPr>
-            <w:widowControl w:val="0"/>
-            <w:tabs>
-              <w:tab w:val="right" w:leader="none" w:pos="12000"/>
-            </w:tabs>
-            <w:spacing w:before="60" w:line="240" w:lineRule="auto"/>
-            <w:ind w:left="360" w:firstLine="0"/>
-            <w:rPr>
-              <w:rFonts w:ascii="Times New Roman" w:cs="Times New Roman" w:eastAsia="Times New Roman" w:hAnsi="Times New Roman"/>
-              <w:i w:val="0"/>
-              <w:smallCaps w:val="0"/>
-              <w:strike w:val="0"/>
-              <w:color w:val="000000"/>
-              <w:sz w:val="22"/>
-              <w:szCs w:val="22"/>
-              <w:u w:val="none"/>
-              <w:shd w:fill="auto" w:val="clear"/>
-              <w:vertAlign w:val="baseline"/>
-            </w:rPr>
-          </w:pPr>
-          <w:r>
-            <w:rPr>
-              <w:rFonts w:ascii="Times New Roman" w:cs="Times New Roman" w:eastAsia="Times New Roman" w:hAnsi="Times New Roman"/>
-              <w:color w:val="000000"/>
-              <w:u w:val="none"/>
-              <w:rtl w:val="0"/>
-            </w:rPr>
-            <w:t xml:space="preserve">3</w:t>
-          </w:r>
-          <w:hyperlink w:anchor="_bxhvz3bgme7p">
-            <w:r>
-              <w:rPr>
-                <w:rFonts w:ascii="Times New Roman" w:cs="Times New Roman" w:eastAsia="Times New Roman" w:hAnsi="Times New Roman"/>
-                <w:i w:val="0"/>
-                <w:smallCaps w:val="0"/>
-                <w:strike w:val="0"/>
-                <w:color w:val="000000"/>
-                <w:sz w:val="22"/>
-                <w:szCs w:val="22"/>
-                <w:u w:val="none"/>
-                <w:shd w:fill="auto" w:val="clear"/>
-                <w:vertAlign w:val="baseline"/>
-                <w:rtl w:val="0"/>
-              </w:rPr>
-              <w:t xml:space="preserve">.2.5. Data-driven improvements</w:t>
+              <w:t xml:space="preserve">3.2. Elaboration</w:t>
               <w:tab/>
               <w:t xml:space="preserve">6</w:t>
             </w:r>
@@ -1867,8 +1549,253 @@
               <w:tab w:val="right" w:leader="none" w:pos="12000"/>
             </w:tabs>
             <w:spacing w:before="60" w:line="240" w:lineRule="auto"/>
+            <w:ind w:left="720" w:firstLine="0"/>
             <w:rPr>
-              <w:rFonts w:ascii="Times New Roman" w:cs="Times New Roman" w:eastAsia="Times New Roman" w:hAnsi="Times New Roman"/>
+              <w:rFonts w:ascii="Arial" w:cs="Arial" w:eastAsia="Arial" w:hAnsi="Arial"/>
+              <w:b w:val="0"/>
+              <w:i w:val="0"/>
+              <w:smallCaps w:val="0"/>
+              <w:strike w:val="0"/>
+              <w:color w:val="000000"/>
+              <w:sz w:val="22"/>
+              <w:szCs w:val="22"/>
+              <w:u w:val="none"/>
+              <w:shd w:fill="auto" w:val="clear"/>
+              <w:vertAlign w:val="baseline"/>
+            </w:rPr>
+          </w:pPr>
+          <w:hyperlink w:anchor="_6grxtkepfsbv">
+            <w:r>
+              <w:rPr>
+                <w:rFonts w:ascii="Arial" w:cs="Arial" w:eastAsia="Arial" w:hAnsi="Arial"/>
+                <w:b w:val="0"/>
+                <w:i w:val="0"/>
+                <w:smallCaps w:val="0"/>
+                <w:strike w:val="0"/>
+                <w:color w:val="000000"/>
+                <w:sz w:val="22"/>
+                <w:szCs w:val="22"/>
+                <w:u w:val="none"/>
+                <w:shd w:fill="auto" w:val="clear"/>
+                <w:vertAlign w:val="baseline"/>
+                <w:rtl w:val="0"/>
+              </w:rPr>
+              <w:t xml:space="preserve">3.2.1. Enhanced accessibility</w:t>
+              <w:tab/>
+              <w:t xml:space="preserve">6</w:t>
+            </w:r>
+          </w:hyperlink>
+          <w:r>
+            <w:rPr>
+              <w:rtl w:val="0"/>
+            </w:rPr>
+          </w:r>
+        </w:p>
+        <w:p>
+          <w:pPr>
+            <w:widowControl w:val="0"/>
+            <w:tabs>
+              <w:tab w:val="right" w:leader="none" w:pos="12000"/>
+            </w:tabs>
+            <w:spacing w:before="60" w:line="240" w:lineRule="auto"/>
+            <w:ind w:left="720" w:firstLine="0"/>
+            <w:rPr>
+              <w:rFonts w:ascii="Arial" w:cs="Arial" w:eastAsia="Arial" w:hAnsi="Arial"/>
+              <w:b w:val="0"/>
+              <w:i w:val="0"/>
+              <w:smallCaps w:val="0"/>
+              <w:strike w:val="0"/>
+              <w:color w:val="000000"/>
+              <w:sz w:val="22"/>
+              <w:szCs w:val="22"/>
+              <w:u w:val="none"/>
+              <w:shd w:fill="auto" w:val="clear"/>
+              <w:vertAlign w:val="baseline"/>
+            </w:rPr>
+          </w:pPr>
+          <w:hyperlink w:anchor="_4oyju83883ss">
+            <w:r>
+              <w:rPr>
+                <w:rFonts w:ascii="Arial" w:cs="Arial" w:eastAsia="Arial" w:hAnsi="Arial"/>
+                <w:b w:val="0"/>
+                <w:i w:val="0"/>
+                <w:smallCaps w:val="0"/>
+                <w:strike w:val="0"/>
+                <w:color w:val="000000"/>
+                <w:sz w:val="22"/>
+                <w:szCs w:val="22"/>
+                <w:u w:val="none"/>
+                <w:shd w:fill="auto" w:val="clear"/>
+                <w:vertAlign w:val="baseline"/>
+                <w:rtl w:val="0"/>
+              </w:rPr>
+              <w:t xml:space="preserve">3.2.2. Improved information delivery</w:t>
+              <w:tab/>
+              <w:t xml:space="preserve">6</w:t>
+            </w:r>
+          </w:hyperlink>
+          <w:r>
+            <w:rPr>
+              <w:rtl w:val="0"/>
+            </w:rPr>
+          </w:r>
+        </w:p>
+        <w:p>
+          <w:pPr>
+            <w:widowControl w:val="0"/>
+            <w:tabs>
+              <w:tab w:val="right" w:leader="none" w:pos="12000"/>
+            </w:tabs>
+            <w:spacing w:before="60" w:line="240" w:lineRule="auto"/>
+            <w:ind w:left="720" w:firstLine="0"/>
+            <w:rPr>
+              <w:rFonts w:ascii="Arial" w:cs="Arial" w:eastAsia="Arial" w:hAnsi="Arial"/>
+              <w:b w:val="0"/>
+              <w:i w:val="0"/>
+              <w:smallCaps w:val="0"/>
+              <w:strike w:val="0"/>
+              <w:color w:val="000000"/>
+              <w:sz w:val="22"/>
+              <w:szCs w:val="22"/>
+              <w:u w:val="none"/>
+              <w:shd w:fill="auto" w:val="clear"/>
+              <w:vertAlign w:val="baseline"/>
+            </w:rPr>
+          </w:pPr>
+          <w:hyperlink w:anchor="_wq5o3z22zl0n">
+            <w:r>
+              <w:rPr>
+                <w:rFonts w:ascii="Arial" w:cs="Arial" w:eastAsia="Arial" w:hAnsi="Arial"/>
+                <w:b w:val="0"/>
+                <w:i w:val="0"/>
+                <w:smallCaps w:val="0"/>
+                <w:strike w:val="0"/>
+                <w:color w:val="000000"/>
+                <w:sz w:val="22"/>
+                <w:szCs w:val="22"/>
+                <w:u w:val="none"/>
+                <w:shd w:fill="auto" w:val="clear"/>
+                <w:vertAlign w:val="baseline"/>
+                <w:rtl w:val="0"/>
+              </w:rPr>
+              <w:t xml:space="preserve">3.2.3. Streamlined administration</w:t>
+              <w:tab/>
+              <w:t xml:space="preserve">7</w:t>
+            </w:r>
+          </w:hyperlink>
+          <w:r>
+            <w:rPr>
+              <w:rtl w:val="0"/>
+            </w:rPr>
+          </w:r>
+        </w:p>
+        <w:p>
+          <w:pPr>
+            <w:widowControl w:val="0"/>
+            <w:tabs>
+              <w:tab w:val="right" w:leader="none" w:pos="12000"/>
+            </w:tabs>
+            <w:spacing w:before="60" w:line="240" w:lineRule="auto"/>
+            <w:ind w:left="720" w:firstLine="0"/>
+            <w:rPr>
+              <w:rFonts w:ascii="Arial" w:cs="Arial" w:eastAsia="Arial" w:hAnsi="Arial"/>
+              <w:b w:val="0"/>
+              <w:i w:val="0"/>
+              <w:smallCaps w:val="0"/>
+              <w:strike w:val="0"/>
+              <w:color w:val="000000"/>
+              <w:sz w:val="22"/>
+              <w:szCs w:val="22"/>
+              <w:u w:val="none"/>
+              <w:shd w:fill="auto" w:val="clear"/>
+              <w:vertAlign w:val="baseline"/>
+            </w:rPr>
+          </w:pPr>
+          <w:hyperlink w:anchor="_bb3d28lv0avk">
+            <w:r>
+              <w:rPr>
+                <w:rFonts w:ascii="Arial" w:cs="Arial" w:eastAsia="Arial" w:hAnsi="Arial"/>
+                <w:b w:val="0"/>
+                <w:i w:val="0"/>
+                <w:smallCaps w:val="0"/>
+                <w:strike w:val="0"/>
+                <w:color w:val="000000"/>
+                <w:sz w:val="22"/>
+                <w:szCs w:val="22"/>
+                <w:u w:val="none"/>
+                <w:shd w:fill="auto" w:val="clear"/>
+                <w:vertAlign w:val="baseline"/>
+                <w:rtl w:val="0"/>
+              </w:rPr>
+              <w:t xml:space="preserve">3.2.4. User empowerment</w:t>
+              <w:tab/>
+              <w:t xml:space="preserve">7</w:t>
+            </w:r>
+          </w:hyperlink>
+          <w:r>
+            <w:rPr>
+              <w:rtl w:val="0"/>
+            </w:rPr>
+          </w:r>
+        </w:p>
+        <w:p>
+          <w:pPr>
+            <w:widowControl w:val="0"/>
+            <w:tabs>
+              <w:tab w:val="right" w:leader="none" w:pos="12000"/>
+            </w:tabs>
+            <w:spacing w:before="60" w:line="240" w:lineRule="auto"/>
+            <w:ind w:left="720" w:firstLine="0"/>
+            <w:rPr>
+              <w:rFonts w:ascii="Arial" w:cs="Arial" w:eastAsia="Arial" w:hAnsi="Arial"/>
+              <w:b w:val="0"/>
+              <w:i w:val="0"/>
+              <w:smallCaps w:val="0"/>
+              <w:strike w:val="0"/>
+              <w:color w:val="000000"/>
+              <w:sz w:val="22"/>
+              <w:szCs w:val="22"/>
+              <w:u w:val="none"/>
+              <w:shd w:fill="auto" w:val="clear"/>
+              <w:vertAlign w:val="baseline"/>
+            </w:rPr>
+          </w:pPr>
+          <w:hyperlink w:anchor="_bxhvz3bgme7p">
+            <w:r>
+              <w:rPr>
+                <w:rFonts w:ascii="Arial" w:cs="Arial" w:eastAsia="Arial" w:hAnsi="Arial"/>
+                <w:b w:val="0"/>
+                <w:i w:val="0"/>
+                <w:smallCaps w:val="0"/>
+                <w:strike w:val="0"/>
+                <w:color w:val="000000"/>
+                <w:sz w:val="22"/>
+                <w:szCs w:val="22"/>
+                <w:u w:val="none"/>
+                <w:shd w:fill="auto" w:val="clear"/>
+                <w:vertAlign w:val="baseline"/>
+                <w:rtl w:val="0"/>
+              </w:rPr>
+              <w:t xml:space="preserve">3.2.5. Data-driven improvements</w:t>
+              <w:tab/>
+              <w:t xml:space="preserve">7</w:t>
+            </w:r>
+          </w:hyperlink>
+          <w:r>
+            <w:rPr>
+              <w:rtl w:val="0"/>
+            </w:rPr>
+          </w:r>
+        </w:p>
+        <w:p>
+          <w:pPr>
+            <w:widowControl w:val="0"/>
+            <w:tabs>
+              <w:tab w:val="right" w:leader="none" w:pos="12000"/>
+            </w:tabs>
+            <w:spacing w:before="60" w:line="240" w:lineRule="auto"/>
+            <w:rPr>
+              <w:rFonts w:ascii="Arial" w:cs="Arial" w:eastAsia="Arial" w:hAnsi="Arial"/>
               <w:b w:val="1"/>
               <w:i w:val="0"/>
               <w:smallCaps w:val="0"/>
@@ -1881,20 +1808,10 @@
               <w:vertAlign w:val="baseline"/>
             </w:rPr>
           </w:pPr>
-          <w:r>
-            <w:rPr>
-              <w:rFonts w:ascii="Times New Roman" w:cs="Times New Roman" w:eastAsia="Times New Roman" w:hAnsi="Times New Roman"/>
-              <w:b w:val="1"/>
-              <w:color w:val="000000"/>
-              <w:u w:val="none"/>
-              <w:rtl w:val="0"/>
-            </w:rPr>
-            <w:t xml:space="preserve">4</w:t>
-          </w:r>
           <w:hyperlink w:anchor="_mzohyv2plsul">
             <w:r>
               <w:rPr>
-                <w:rFonts w:ascii="Times New Roman" w:cs="Times New Roman" w:eastAsia="Times New Roman" w:hAnsi="Times New Roman"/>
+                <w:rFonts w:ascii="Arial" w:cs="Arial" w:eastAsia="Arial" w:hAnsi="Arial"/>
                 <w:b w:val="1"/>
                 <w:i w:val="0"/>
                 <w:smallCaps w:val="0"/>
@@ -1907,9 +1824,9 @@
                 <w:vertAlign w:val="baseline"/>
                 <w:rtl w:val="0"/>
               </w:rPr>
-              <w:t xml:space="preserve">. Timeline(Gantt Chart)</w:t>
+              <w:t xml:space="preserve">4. Timeline(Gantt Chart)</w:t>
               <w:tab/>
-              <w:t xml:space="preserve">7</w:t>
+              <w:t xml:space="preserve">8</w:t>
             </w:r>
           </w:hyperlink>
           <w:r>
@@ -1965,15 +1882,6 @@
         </w:rPr>
         <w:t xml:space="preserve">Vision</w:t>
       </w:r>
-    </w:p>
-    <w:p>
-      <w:pPr>
-        <w:spacing w:line="360" w:lineRule="auto"/>
-        <w:ind w:left="720" w:firstLine="0"/>
-        <w:rPr>
-          <w:rFonts w:ascii="Times New Roman" w:cs="Times New Roman" w:eastAsia="Times New Roman" w:hAnsi="Times New Roman"/>
-        </w:rPr>
-      </w:pPr>
       <w:r>
         <w:rPr>
           <w:rtl w:val="0"/>
@@ -2025,7 +1933,7 @@
           <w:szCs w:val="24"/>
           <w:rtl w:val="0"/>
         </w:rPr>
-        <w:t xml:space="preserve">To establish a comprehensive navigation solution that addresses accessibility challenges for students and staff across the MMU campus.</w:t>
+        <w:t xml:space="preserve">To establish a comprehensive navigation solution that addresses accessibility challenges for students and staff across the Multimedia University (MMU) campus.</w:t>
       </w:r>
     </w:p>
     <w:p>
@@ -2464,7 +2372,7 @@
           <w:szCs w:val="24"/>
           <w:rtl w:val="0"/>
         </w:rPr>
-        <w:t xml:space="preserve">User Interface Elements:</w:t>
+        <w:t xml:space="preserve">User Interface Elements</w:t>
       </w:r>
     </w:p>
     <w:p>
@@ -2477,6 +2385,923 @@
         <w:ind w:left="2880" w:hanging="360"/>
         <w:rPr>
           <w:rFonts w:ascii="Times New Roman" w:cs="Times New Roman" w:eastAsia="Times New Roman" w:hAnsi="Times New Roman"/>
+          <w:sz w:val="24"/>
+          <w:szCs w:val="24"/>
+        </w:rPr>
+      </w:pPr>
+      <w:r>
+        <w:rPr>
+          <w:rFonts w:ascii="Times New Roman" w:cs="Times New Roman" w:eastAsia="Times New Roman" w:hAnsi="Times New Roman"/>
+          <w:sz w:val="24"/>
+          <w:szCs w:val="24"/>
+          <w:rtl w:val="0"/>
+        </w:rPr>
+        <w:t xml:space="preserve">Mobile application with intuitive navigation controls designed for diverse accessibility needs</w:t>
+      </w:r>
+    </w:p>
+    <w:p>
+      <w:pPr>
+        <w:numPr>
+          <w:ilvl w:val="1"/>
+          <w:numId w:val="4"/>
+        </w:numPr>
+        <w:spacing w:after="0" w:afterAutospacing="0" w:before="0" w:beforeAutospacing="0" w:line="360" w:lineRule="auto"/>
+        <w:ind w:left="2880" w:hanging="360"/>
+        <w:rPr>
+          <w:rFonts w:ascii="Times New Roman" w:cs="Times New Roman" w:eastAsia="Times New Roman" w:hAnsi="Times New Roman"/>
+          <w:sz w:val="24"/>
+          <w:szCs w:val="24"/>
+        </w:rPr>
+      </w:pPr>
+      <w:r>
+        <w:rPr>
+          <w:rFonts w:ascii="Times New Roman" w:cs="Times New Roman" w:eastAsia="Times New Roman" w:hAnsi="Times New Roman"/>
+          <w:sz w:val="24"/>
+          <w:szCs w:val="24"/>
+          <w:rtl w:val="0"/>
+        </w:rPr>
+        <w:t xml:space="preserve">Personalized user profiles and preference settings</w:t>
+      </w:r>
+    </w:p>
+    <w:p>
+      <w:pPr>
+        <w:numPr>
+          <w:ilvl w:val="1"/>
+          <w:numId w:val="4"/>
+        </w:numPr>
+        <w:spacing w:after="0" w:afterAutospacing="0" w:before="0" w:beforeAutospacing="0" w:line="360" w:lineRule="auto"/>
+        <w:ind w:left="2880" w:hanging="360"/>
+        <w:rPr>
+          <w:rFonts w:ascii="Times New Roman" w:cs="Times New Roman" w:eastAsia="Times New Roman" w:hAnsi="Times New Roman"/>
+          <w:sz w:val="24"/>
+          <w:szCs w:val="24"/>
+        </w:rPr>
+      </w:pPr>
+      <w:r>
+        <w:rPr>
+          <w:rFonts w:ascii="Times New Roman" w:cs="Times New Roman" w:eastAsia="Times New Roman" w:hAnsi="Times New Roman"/>
+          <w:sz w:val="24"/>
+          <w:szCs w:val="24"/>
+          <w:rtl w:val="0"/>
+        </w:rPr>
+        <w:t xml:space="preserve">Accessible interface design compliant with WCAG 2.1 Level AA standards</w:t>
+      </w:r>
+    </w:p>
+    <w:p>
+      <w:pPr>
+        <w:numPr>
+          <w:ilvl w:val="0"/>
+          <w:numId w:val="4"/>
+        </w:numPr>
+        <w:spacing w:after="0" w:afterAutospacing="0" w:line="360" w:lineRule="auto"/>
+        <w:ind w:left="2160" w:hanging="360"/>
+        <w:rPr>
+          <w:rFonts w:ascii="Times New Roman" w:cs="Times New Roman" w:eastAsia="Times New Roman" w:hAnsi="Times New Roman"/>
+          <w:b w:val="1"/>
+          <w:sz w:val="24"/>
+          <w:szCs w:val="24"/>
+        </w:rPr>
+      </w:pPr>
+      <w:r>
+        <w:rPr>
+          <w:rFonts w:ascii="Times New Roman" w:cs="Times New Roman" w:eastAsia="Times New Roman" w:hAnsi="Times New Roman"/>
+          <w:b w:val="1"/>
+          <w:sz w:val="24"/>
+          <w:szCs w:val="24"/>
+          <w:rtl w:val="0"/>
+        </w:rPr>
+        <w:t xml:space="preserve">Core Functionality</w:t>
+      </w:r>
+    </w:p>
+    <w:p>
+      <w:pPr>
+        <w:numPr>
+          <w:ilvl w:val="1"/>
+          <w:numId w:val="4"/>
+        </w:numPr>
+        <w:spacing w:after="0" w:afterAutospacing="0" w:before="0" w:beforeAutospacing="0" w:line="360" w:lineRule="auto"/>
+        <w:ind w:left="2880" w:hanging="360"/>
+        <w:rPr>
+          <w:rFonts w:ascii="Times New Roman" w:cs="Times New Roman" w:eastAsia="Times New Roman" w:hAnsi="Times New Roman"/>
+          <w:sz w:val="24"/>
+          <w:szCs w:val="24"/>
+        </w:rPr>
+      </w:pPr>
+      <w:r>
+        <w:rPr>
+          <w:rFonts w:ascii="Times New Roman" w:cs="Times New Roman" w:eastAsia="Times New Roman" w:hAnsi="Times New Roman"/>
+          <w:sz w:val="24"/>
+          <w:szCs w:val="24"/>
+          <w:rtl w:val="0"/>
+        </w:rPr>
+        <w:t xml:space="preserve">Real-time campus navigation with accessibility-focused routing</w:t>
+      </w:r>
+    </w:p>
+    <w:p>
+      <w:pPr>
+        <w:numPr>
+          <w:ilvl w:val="1"/>
+          <w:numId w:val="4"/>
+        </w:numPr>
+        <w:spacing w:after="0" w:afterAutospacing="0" w:before="0" w:beforeAutospacing="0" w:line="360" w:lineRule="auto"/>
+        <w:ind w:left="2880" w:hanging="360"/>
+        <w:rPr>
+          <w:rFonts w:ascii="Times New Roman" w:cs="Times New Roman" w:eastAsia="Times New Roman" w:hAnsi="Times New Roman"/>
+          <w:sz w:val="24"/>
+          <w:szCs w:val="24"/>
+        </w:rPr>
+      </w:pPr>
+      <w:r>
+        <w:rPr>
+          <w:rFonts w:ascii="Times New Roman" w:cs="Times New Roman" w:eastAsia="Times New Roman" w:hAnsi="Times New Roman"/>
+          <w:sz w:val="24"/>
+          <w:szCs w:val="24"/>
+          <w:rtl w:val="0"/>
+        </w:rPr>
+        <w:t xml:space="preserve">Facility status monitoring (elevators, parking, accessible toilets) with uptime of at least 99.5%</w:t>
+      </w:r>
+    </w:p>
+    <w:p>
+      <w:pPr>
+        <w:numPr>
+          <w:ilvl w:val="1"/>
+          <w:numId w:val="4"/>
+        </w:numPr>
+        <w:spacing w:after="0" w:afterAutospacing="0" w:before="0" w:beforeAutospacing="0" w:line="360" w:lineRule="auto"/>
+        <w:ind w:left="2880" w:hanging="360"/>
+        <w:rPr>
+          <w:rFonts w:ascii="Times New Roman" w:cs="Times New Roman" w:eastAsia="Times New Roman" w:hAnsi="Times New Roman"/>
+          <w:sz w:val="24"/>
+          <w:szCs w:val="24"/>
+        </w:rPr>
+      </w:pPr>
+      <w:r>
+        <w:rPr>
+          <w:rFonts w:ascii="Times New Roman" w:cs="Times New Roman" w:eastAsia="Times New Roman" w:hAnsi="Times New Roman"/>
+          <w:sz w:val="24"/>
+          <w:szCs w:val="24"/>
+          <w:rtl w:val="0"/>
+        </w:rPr>
+        <w:t xml:space="preserve">Event and activity information integration updated within 5 minutes of changes</w:t>
+      </w:r>
+    </w:p>
+    <w:p>
+      <w:pPr>
+        <w:numPr>
+          <w:ilvl w:val="1"/>
+          <w:numId w:val="4"/>
+        </w:numPr>
+        <w:spacing w:after="0" w:afterAutospacing="0" w:before="0" w:beforeAutospacing="0" w:line="360" w:lineRule="auto"/>
+        <w:ind w:left="2880" w:hanging="360"/>
+        <w:rPr>
+          <w:rFonts w:ascii="Times New Roman" w:cs="Times New Roman" w:eastAsia="Times New Roman" w:hAnsi="Times New Roman"/>
+          <w:sz w:val="24"/>
+          <w:szCs w:val="24"/>
+        </w:rPr>
+      </w:pPr>
+      <w:r>
+        <w:rPr>
+          <w:rFonts w:ascii="Times New Roman" w:cs="Times New Roman" w:eastAsia="Times New Roman" w:hAnsi="Times New Roman"/>
+          <w:sz w:val="24"/>
+          <w:szCs w:val="24"/>
+          <w:rtl w:val="0"/>
+        </w:rPr>
+        <w:t xml:space="preserve">Personalized notification system with user-defined filters</w:t>
+      </w:r>
+    </w:p>
+    <w:p>
+      <w:pPr>
+        <w:numPr>
+          <w:ilvl w:val="0"/>
+          <w:numId w:val="4"/>
+        </w:numPr>
+        <w:spacing w:after="0" w:afterAutospacing="0" w:line="360" w:lineRule="auto"/>
+        <w:ind w:left="2160" w:hanging="360"/>
+        <w:rPr>
+          <w:rFonts w:ascii="Times New Roman" w:cs="Times New Roman" w:eastAsia="Times New Roman" w:hAnsi="Times New Roman"/>
+          <w:b w:val="1"/>
+          <w:sz w:val="24"/>
+          <w:szCs w:val="24"/>
+        </w:rPr>
+      </w:pPr>
+      <w:r>
+        <w:rPr>
+          <w:rFonts w:ascii="Times New Roman" w:cs="Times New Roman" w:eastAsia="Times New Roman" w:hAnsi="Times New Roman"/>
+          <w:b w:val="1"/>
+          <w:sz w:val="24"/>
+          <w:szCs w:val="24"/>
+          <w:rtl w:val="0"/>
+        </w:rPr>
+        <w:t xml:space="preserve">Data Integration Components</w:t>
+      </w:r>
+    </w:p>
+    <w:p>
+      <w:pPr>
+        <w:numPr>
+          <w:ilvl w:val="1"/>
+          <w:numId w:val="4"/>
+        </w:numPr>
+        <w:spacing w:after="0" w:afterAutospacing="0" w:before="0" w:beforeAutospacing="0" w:line="360" w:lineRule="auto"/>
+        <w:ind w:left="2880" w:hanging="360"/>
+        <w:rPr>
+          <w:rFonts w:ascii="Times New Roman" w:cs="Times New Roman" w:eastAsia="Times New Roman" w:hAnsi="Times New Roman"/>
+          <w:sz w:val="24"/>
+          <w:szCs w:val="24"/>
+        </w:rPr>
+      </w:pPr>
+      <w:r>
+        <w:rPr>
+          <w:rFonts w:ascii="Times New Roman" w:cs="Times New Roman" w:eastAsia="Times New Roman" w:hAnsi="Times New Roman"/>
+          <w:sz w:val="24"/>
+          <w:szCs w:val="24"/>
+          <w:rtl w:val="0"/>
+        </w:rPr>
+        <w:t xml:space="preserve">Secure connection with university database for class schedules</w:t>
+      </w:r>
+    </w:p>
+    <w:p>
+      <w:pPr>
+        <w:numPr>
+          <w:ilvl w:val="1"/>
+          <w:numId w:val="4"/>
+        </w:numPr>
+        <w:spacing w:after="0" w:afterAutospacing="0" w:before="0" w:beforeAutospacing="0" w:line="360" w:lineRule="auto"/>
+        <w:ind w:left="2880" w:hanging="360"/>
+        <w:rPr>
+          <w:rFonts w:ascii="Times New Roman" w:cs="Times New Roman" w:eastAsia="Times New Roman" w:hAnsi="Times New Roman"/>
+          <w:sz w:val="24"/>
+          <w:szCs w:val="24"/>
+        </w:rPr>
+      </w:pPr>
+      <w:r>
+        <w:rPr>
+          <w:rFonts w:ascii="Times New Roman" w:cs="Times New Roman" w:eastAsia="Times New Roman" w:hAnsi="Times New Roman"/>
+          <w:sz w:val="24"/>
+          <w:szCs w:val="24"/>
+          <w:rtl w:val="0"/>
+        </w:rPr>
+        <w:t xml:space="preserve">REST API integration with campus event calendar</w:t>
+      </w:r>
+    </w:p>
+    <w:p>
+      <w:pPr>
+        <w:numPr>
+          <w:ilvl w:val="1"/>
+          <w:numId w:val="4"/>
+        </w:numPr>
+        <w:spacing w:after="0" w:afterAutospacing="0" w:before="0" w:beforeAutospacing="0" w:line="360" w:lineRule="auto"/>
+        <w:ind w:left="2880" w:hanging="360"/>
+        <w:rPr>
+          <w:rFonts w:ascii="Times New Roman" w:cs="Times New Roman" w:eastAsia="Times New Roman" w:hAnsi="Times New Roman"/>
+          <w:sz w:val="24"/>
+          <w:szCs w:val="24"/>
+        </w:rPr>
+      </w:pPr>
+      <w:r>
+        <w:rPr>
+          <w:rFonts w:ascii="Times New Roman" w:cs="Times New Roman" w:eastAsia="Times New Roman" w:hAnsi="Times New Roman"/>
+          <w:sz w:val="24"/>
+          <w:szCs w:val="24"/>
+          <w:rtl w:val="0"/>
+        </w:rPr>
+        <w:t xml:space="preserve">Real-time facility status updates through IoT sensors or manual updates</w:t>
+      </w:r>
+    </w:p>
+    <w:p>
+      <w:pPr>
+        <w:numPr>
+          <w:ilvl w:val="1"/>
+          <w:numId w:val="4"/>
+        </w:numPr>
+        <w:spacing w:after="0" w:afterAutospacing="0" w:before="0" w:beforeAutospacing="0" w:line="360" w:lineRule="auto"/>
+        <w:ind w:left="2880" w:hanging="360"/>
+        <w:rPr>
+          <w:rFonts w:ascii="Times New Roman" w:cs="Times New Roman" w:eastAsia="Times New Roman" w:hAnsi="Times New Roman"/>
+          <w:sz w:val="24"/>
+          <w:szCs w:val="24"/>
+        </w:rPr>
+      </w:pPr>
+      <w:r>
+        <w:rPr>
+          <w:rFonts w:ascii="Times New Roman" w:cs="Times New Roman" w:eastAsia="Times New Roman" w:hAnsi="Times New Roman"/>
+          <w:sz w:val="24"/>
+          <w:szCs w:val="24"/>
+          <w:rtl w:val="0"/>
+        </w:rPr>
+        <w:t xml:space="preserve">User feedback collection mechanism with structured and free-form input options</w:t>
+      </w:r>
+    </w:p>
+    <w:p>
+      <w:pPr>
+        <w:numPr>
+          <w:ilvl w:val="0"/>
+          <w:numId w:val="4"/>
+        </w:numPr>
+        <w:spacing w:after="0" w:afterAutospacing="0" w:line="360" w:lineRule="auto"/>
+        <w:ind w:left="2160" w:hanging="360"/>
+        <w:rPr>
+          <w:rFonts w:ascii="Times New Roman" w:cs="Times New Roman" w:eastAsia="Times New Roman" w:hAnsi="Times New Roman"/>
+          <w:b w:val="1"/>
+          <w:sz w:val="24"/>
+          <w:szCs w:val="24"/>
+        </w:rPr>
+      </w:pPr>
+      <w:r>
+        <w:rPr>
+          <w:rFonts w:ascii="Times New Roman" w:cs="Times New Roman" w:eastAsia="Times New Roman" w:hAnsi="Times New Roman"/>
+          <w:b w:val="1"/>
+          <w:sz w:val="24"/>
+          <w:szCs w:val="24"/>
+          <w:rtl w:val="0"/>
+        </w:rPr>
+        <w:t xml:space="preserve">Administrative Functions</w:t>
+      </w:r>
+    </w:p>
+    <w:p>
+      <w:pPr>
+        <w:numPr>
+          <w:ilvl w:val="1"/>
+          <w:numId w:val="4"/>
+        </w:numPr>
+        <w:spacing w:after="0" w:afterAutospacing="0" w:before="0" w:beforeAutospacing="0" w:line="360" w:lineRule="auto"/>
+        <w:ind w:left="2880" w:hanging="360"/>
+        <w:rPr>
+          <w:rFonts w:ascii="Times New Roman" w:cs="Times New Roman" w:eastAsia="Times New Roman" w:hAnsi="Times New Roman"/>
+          <w:sz w:val="24"/>
+          <w:szCs w:val="24"/>
+        </w:rPr>
+      </w:pPr>
+      <w:r>
+        <w:rPr>
+          <w:rFonts w:ascii="Times New Roman" w:cs="Times New Roman" w:eastAsia="Times New Roman" w:hAnsi="Times New Roman"/>
+          <w:sz w:val="24"/>
+          <w:szCs w:val="24"/>
+          <w:rtl w:val="0"/>
+        </w:rPr>
+        <w:t xml:space="preserve">Content management system for MMU staff with role-based access control</w:t>
+      </w:r>
+    </w:p>
+    <w:p>
+      <w:pPr>
+        <w:numPr>
+          <w:ilvl w:val="1"/>
+          <w:numId w:val="4"/>
+        </w:numPr>
+        <w:spacing w:after="0" w:afterAutospacing="0" w:before="0" w:beforeAutospacing="0" w:line="360" w:lineRule="auto"/>
+        <w:ind w:left="2880" w:hanging="360"/>
+        <w:rPr>
+          <w:rFonts w:ascii="Times New Roman" w:cs="Times New Roman" w:eastAsia="Times New Roman" w:hAnsi="Times New Roman"/>
+          <w:sz w:val="24"/>
+          <w:szCs w:val="24"/>
+        </w:rPr>
+      </w:pPr>
+      <w:r>
+        <w:rPr>
+          <w:rFonts w:ascii="Times New Roman" w:cs="Times New Roman" w:eastAsia="Times New Roman" w:hAnsi="Times New Roman"/>
+          <w:sz w:val="24"/>
+          <w:szCs w:val="24"/>
+          <w:rtl w:val="0"/>
+        </w:rPr>
+        <w:t xml:space="preserve">Event posting and management with bulk upload capabilities</w:t>
+      </w:r>
+    </w:p>
+    <w:p>
+      <w:pPr>
+        <w:numPr>
+          <w:ilvl w:val="1"/>
+          <w:numId w:val="4"/>
+        </w:numPr>
+        <w:spacing w:after="0" w:afterAutospacing="0" w:before="0" w:beforeAutospacing="0" w:line="360" w:lineRule="auto"/>
+        <w:ind w:left="2880" w:hanging="360"/>
+        <w:rPr>
+          <w:rFonts w:ascii="Times New Roman" w:cs="Times New Roman" w:eastAsia="Times New Roman" w:hAnsi="Times New Roman"/>
+          <w:sz w:val="24"/>
+          <w:szCs w:val="24"/>
+        </w:rPr>
+      </w:pPr>
+      <w:r>
+        <w:rPr>
+          <w:rFonts w:ascii="Times New Roman" w:cs="Times New Roman" w:eastAsia="Times New Roman" w:hAnsi="Times New Roman"/>
+          <w:sz w:val="24"/>
+          <w:szCs w:val="24"/>
+          <w:rtl w:val="0"/>
+        </w:rPr>
+        <w:t xml:space="preserve">Facility status update capabilities including scheduled maintenance notifications</w:t>
+      </w:r>
+    </w:p>
+    <w:p>
+      <w:pPr>
+        <w:numPr>
+          <w:ilvl w:val="1"/>
+          <w:numId w:val="4"/>
+        </w:numPr>
+        <w:spacing w:after="240" w:before="0" w:beforeAutospacing="0" w:line="360" w:lineRule="auto"/>
+        <w:ind w:left="2880" w:hanging="360"/>
+        <w:rPr>
+          <w:rFonts w:ascii="Times New Roman" w:cs="Times New Roman" w:eastAsia="Times New Roman" w:hAnsi="Times New Roman"/>
+          <w:sz w:val="24"/>
+          <w:szCs w:val="24"/>
+        </w:rPr>
+      </w:pPr>
+      <w:r>
+        <w:rPr>
+          <w:rFonts w:ascii="Times New Roman" w:cs="Times New Roman" w:eastAsia="Times New Roman" w:hAnsi="Times New Roman"/>
+          <w:sz w:val="24"/>
+          <w:szCs w:val="24"/>
+          <w:rtl w:val="0"/>
+        </w:rPr>
+        <w:t xml:space="preserve">User data management and analysis with privacy controls</w:t>
+      </w:r>
+    </w:p>
+    <w:p>
+      <w:pPr>
+        <w:spacing w:line="360" w:lineRule="auto"/>
+        <w:ind w:left="1440" w:firstLine="0"/>
+        <w:rPr>
+          <w:rFonts w:ascii="Times New Roman" w:cs="Times New Roman" w:eastAsia="Times New Roman" w:hAnsi="Times New Roman"/>
+        </w:rPr>
+      </w:pPr>
+      <w:r>
+        <w:rPr>
+          <w:rtl w:val="0"/>
+        </w:rPr>
+      </w:r>
+    </w:p>
+    <w:p>
+      <w:pPr>
+        <w:pStyle w:val="Heading3"/>
+        <w:numPr>
+          <w:ilvl w:val="2"/>
+          <w:numId w:val="8"/>
+        </w:numPr>
+        <w:spacing w:after="0" w:before="0" w:line="360" w:lineRule="auto"/>
+        <w:ind w:left="2160" w:hanging="360"/>
+        <w:rPr>
+          <w:rFonts w:ascii="Times New Roman" w:cs="Times New Roman" w:eastAsia="Times New Roman" w:hAnsi="Times New Roman"/>
+          <w:b w:val="1"/>
+        </w:rPr>
+      </w:pPr>
+      <w:bookmarkStart w:colFirst="0" w:colLast="0" w:name="_iieh4lhbpcp" w:id="9"/>
+      <w:bookmarkEnd w:id="9"/>
+      <w:r>
+        <w:rPr>
+          <w:rFonts w:ascii="Times New Roman" w:cs="Times New Roman" w:eastAsia="Times New Roman" w:hAnsi="Times New Roman"/>
+          <w:b w:val="1"/>
+          <w:rtl w:val="0"/>
+        </w:rPr>
+        <w:t xml:space="preserve">System constraints</w:t>
+      </w:r>
+      <w:r>
+        <w:rPr>
+          <w:rtl w:val="0"/>
+        </w:rPr>
+      </w:r>
+    </w:p>
+    <w:p>
+      <w:pPr>
+        <w:numPr>
+          <w:ilvl w:val="0"/>
+          <w:numId w:val="13"/>
+        </w:numPr>
+        <w:spacing w:line="360" w:lineRule="auto"/>
+        <w:ind w:left="2160" w:hanging="360"/>
+        <w:rPr>
+          <w:rFonts w:ascii="Times New Roman" w:cs="Times New Roman" w:eastAsia="Times New Roman" w:hAnsi="Times New Roman"/>
+          <w:sz w:val="24"/>
+          <w:szCs w:val="24"/>
+        </w:rPr>
+      </w:pPr>
+      <w:r>
+        <w:rPr>
+          <w:rFonts w:ascii="Times New Roman" w:cs="Times New Roman" w:eastAsia="Times New Roman" w:hAnsi="Times New Roman"/>
+          <w:sz w:val="24"/>
+          <w:szCs w:val="24"/>
+          <w:rtl w:val="0"/>
+        </w:rPr>
+        <w:t xml:space="preserve">The system shall operate on iOS 14+ and Android 10+ mobile devices</w:t>
+      </w:r>
+    </w:p>
+    <w:p>
+      <w:pPr>
+        <w:numPr>
+          <w:ilvl w:val="0"/>
+          <w:numId w:val="13"/>
+        </w:numPr>
+        <w:spacing w:line="360" w:lineRule="auto"/>
+        <w:ind w:left="2160" w:hanging="360"/>
+        <w:rPr>
+          <w:rFonts w:ascii="Times New Roman" w:cs="Times New Roman" w:eastAsia="Times New Roman" w:hAnsi="Times New Roman"/>
+          <w:sz w:val="24"/>
+          <w:szCs w:val="24"/>
+        </w:rPr>
+      </w:pPr>
+      <w:r>
+        <w:rPr>
+          <w:rFonts w:ascii="Times New Roman" w:cs="Times New Roman" w:eastAsia="Times New Roman" w:hAnsi="Times New Roman"/>
+          <w:sz w:val="24"/>
+          <w:szCs w:val="24"/>
+          <w:rtl w:val="0"/>
+        </w:rPr>
+        <w:t xml:space="preserve">The system shall support at least 10,000 concurrent users</w:t>
+      </w:r>
+    </w:p>
+    <w:p>
+      <w:pPr>
+        <w:numPr>
+          <w:ilvl w:val="0"/>
+          <w:numId w:val="13"/>
+        </w:numPr>
+        <w:spacing w:line="360" w:lineRule="auto"/>
+        <w:ind w:left="2160" w:hanging="360"/>
+        <w:rPr>
+          <w:rFonts w:ascii="Times New Roman" w:cs="Times New Roman" w:eastAsia="Times New Roman" w:hAnsi="Times New Roman"/>
+          <w:sz w:val="24"/>
+          <w:szCs w:val="24"/>
+        </w:rPr>
+      </w:pPr>
+      <w:r>
+        <w:rPr>
+          <w:rFonts w:ascii="Times New Roman" w:cs="Times New Roman" w:eastAsia="Times New Roman" w:hAnsi="Times New Roman"/>
+          <w:sz w:val="24"/>
+          <w:szCs w:val="24"/>
+          <w:rtl w:val="0"/>
+        </w:rPr>
+        <w:t xml:space="preserve">The system shall provide response times under 2 seconds for navigation requests</w:t>
+      </w:r>
+    </w:p>
+    <w:p>
+      <w:pPr>
+        <w:numPr>
+          <w:ilvl w:val="0"/>
+          <w:numId w:val="13"/>
+        </w:numPr>
+        <w:spacing w:line="360" w:lineRule="auto"/>
+        <w:ind w:left="2160" w:hanging="360"/>
+        <w:rPr>
+          <w:rFonts w:ascii="Times New Roman" w:cs="Times New Roman" w:eastAsia="Times New Roman" w:hAnsi="Times New Roman"/>
+          <w:sz w:val="24"/>
+          <w:szCs w:val="24"/>
+        </w:rPr>
+      </w:pPr>
+      <w:r>
+        <w:rPr>
+          <w:rFonts w:ascii="Times New Roman" w:cs="Times New Roman" w:eastAsia="Times New Roman" w:hAnsi="Times New Roman"/>
+          <w:sz w:val="24"/>
+          <w:szCs w:val="24"/>
+          <w:rtl w:val="0"/>
+        </w:rPr>
+        <w:t xml:space="preserve">The system shall comply with GDPR and local data protection regulations</w:t>
+      </w:r>
+    </w:p>
+    <w:p>
+      <w:pPr>
+        <w:numPr>
+          <w:ilvl w:val="0"/>
+          <w:numId w:val="13"/>
+        </w:numPr>
+        <w:spacing w:line="360" w:lineRule="auto"/>
+        <w:ind w:left="2160" w:hanging="360"/>
+        <w:rPr>
+          <w:rFonts w:ascii="Times New Roman" w:cs="Times New Roman" w:eastAsia="Times New Roman" w:hAnsi="Times New Roman"/>
+          <w:sz w:val="24"/>
+          <w:szCs w:val="24"/>
+        </w:rPr>
+      </w:pPr>
+      <w:r>
+        <w:rPr>
+          <w:rFonts w:ascii="Times New Roman" w:cs="Times New Roman" w:eastAsia="Times New Roman" w:hAnsi="Times New Roman"/>
+          <w:sz w:val="24"/>
+          <w:szCs w:val="24"/>
+          <w:rtl w:val="0"/>
+        </w:rPr>
+        <w:t xml:space="preserve">The system shall operate within the university's existing IT infrastructure</w:t>
+      </w:r>
+    </w:p>
+    <w:p>
+      <w:pPr>
+        <w:spacing w:line="360" w:lineRule="auto"/>
+        <w:ind w:left="1440" w:firstLine="0"/>
+        <w:rPr>
+          <w:rFonts w:ascii="Times New Roman" w:cs="Times New Roman" w:eastAsia="Times New Roman" w:hAnsi="Times New Roman"/>
+        </w:rPr>
+      </w:pPr>
+      <w:r>
+        <w:rPr>
+          <w:rtl w:val="0"/>
+        </w:rPr>
+      </w:r>
+    </w:p>
+    <w:p>
+      <w:pPr>
+        <w:pStyle w:val="Heading3"/>
+        <w:numPr>
+          <w:ilvl w:val="2"/>
+          <w:numId w:val="8"/>
+        </w:numPr>
+        <w:spacing w:after="0" w:before="0" w:line="360" w:lineRule="auto"/>
+        <w:ind w:left="2160" w:hanging="360"/>
+        <w:rPr>
+          <w:rFonts w:ascii="Times New Roman" w:cs="Times New Roman" w:eastAsia="Times New Roman" w:hAnsi="Times New Roman"/>
+          <w:b w:val="1"/>
+        </w:rPr>
+      </w:pPr>
+      <w:bookmarkStart w:colFirst="0" w:colLast="0" w:name="_rfc5cjiuizzn" w:id="10"/>
+      <w:bookmarkEnd w:id="10"/>
+      <w:r>
+        <w:rPr>
+          <w:rFonts w:ascii="Times New Roman" w:cs="Times New Roman" w:eastAsia="Times New Roman" w:hAnsi="Times New Roman"/>
+          <w:b w:val="1"/>
+          <w:rtl w:val="0"/>
+        </w:rPr>
+        <w:t xml:space="preserve">Out of scope </w:t>
+      </w:r>
+    </w:p>
+    <w:p>
+      <w:pPr>
+        <w:widowControl w:val="0"/>
+        <w:numPr>
+          <w:ilvl w:val="0"/>
+          <w:numId w:val="11"/>
+        </w:numPr>
+        <w:spacing w:line="360" w:lineRule="auto"/>
+        <w:ind w:left="2160" w:hanging="360"/>
+        <w:rPr>
+          <w:rFonts w:ascii="Times New Roman" w:cs="Times New Roman" w:eastAsia="Times New Roman" w:hAnsi="Times New Roman"/>
+          <w:sz w:val="24"/>
+          <w:szCs w:val="24"/>
+        </w:rPr>
+      </w:pPr>
+      <w:r>
+        <w:rPr>
+          <w:rFonts w:ascii="Times New Roman" w:cs="Times New Roman" w:eastAsia="Times New Roman" w:hAnsi="Times New Roman"/>
+          <w:sz w:val="24"/>
+          <w:szCs w:val="24"/>
+          <w:rtl w:val="0"/>
+        </w:rPr>
+        <w:t xml:space="preserve">Indoor navigation beyond main building entrances and exits</w:t>
+      </w:r>
+    </w:p>
+    <w:p>
+      <w:pPr>
+        <w:widowControl w:val="0"/>
+        <w:numPr>
+          <w:ilvl w:val="0"/>
+          <w:numId w:val="11"/>
+        </w:numPr>
+        <w:spacing w:line="360" w:lineRule="auto"/>
+        <w:ind w:left="2160" w:hanging="360"/>
+        <w:rPr>
+          <w:rFonts w:ascii="Times New Roman" w:cs="Times New Roman" w:eastAsia="Times New Roman" w:hAnsi="Times New Roman"/>
+          <w:sz w:val="24"/>
+          <w:szCs w:val="24"/>
+        </w:rPr>
+      </w:pPr>
+      <w:r>
+        <w:rPr>
+          <w:rFonts w:ascii="Times New Roman" w:cs="Times New Roman" w:eastAsia="Times New Roman" w:hAnsi="Times New Roman"/>
+          <w:sz w:val="24"/>
+          <w:szCs w:val="24"/>
+          <w:rtl w:val="0"/>
+        </w:rPr>
+        <w:t xml:space="preserve">Integration with external transportation systems</w:t>
+      </w:r>
+    </w:p>
+    <w:p>
+      <w:pPr>
+        <w:widowControl w:val="0"/>
+        <w:numPr>
+          <w:ilvl w:val="0"/>
+          <w:numId w:val="11"/>
+        </w:numPr>
+        <w:spacing w:line="360" w:lineRule="auto"/>
+        <w:ind w:left="2160" w:hanging="360"/>
+        <w:rPr>
+          <w:rFonts w:ascii="Times New Roman" w:cs="Times New Roman" w:eastAsia="Times New Roman" w:hAnsi="Times New Roman"/>
+          <w:sz w:val="24"/>
+          <w:szCs w:val="24"/>
+        </w:rPr>
+      </w:pPr>
+      <w:r>
+        <w:rPr>
+          <w:rFonts w:ascii="Times New Roman" w:cs="Times New Roman" w:eastAsia="Times New Roman" w:hAnsi="Times New Roman"/>
+          <w:sz w:val="24"/>
+          <w:szCs w:val="24"/>
+          <w:rtl w:val="0"/>
+        </w:rPr>
+        <w:t xml:space="preserve">Building maintenance management functionality</w:t>
+      </w:r>
+    </w:p>
+    <w:p>
+      <w:pPr>
+        <w:widowControl w:val="0"/>
+        <w:numPr>
+          <w:ilvl w:val="0"/>
+          <w:numId w:val="11"/>
+        </w:numPr>
+        <w:spacing w:line="360" w:lineRule="auto"/>
+        <w:ind w:left="2160" w:hanging="360"/>
+        <w:rPr>
+          <w:rFonts w:ascii="Times New Roman" w:cs="Times New Roman" w:eastAsia="Times New Roman" w:hAnsi="Times New Roman"/>
+          <w:sz w:val="24"/>
+          <w:szCs w:val="24"/>
+        </w:rPr>
+      </w:pPr>
+      <w:r>
+        <w:rPr>
+          <w:rFonts w:ascii="Times New Roman" w:cs="Times New Roman" w:eastAsia="Times New Roman" w:hAnsi="Times New Roman"/>
+          <w:sz w:val="24"/>
+          <w:szCs w:val="24"/>
+          <w:rtl w:val="0"/>
+        </w:rPr>
+        <w:t xml:space="preserve">Classroom scheduling or booking capabilities</w:t>
+      </w:r>
+    </w:p>
+    <w:p>
+      <w:pPr>
+        <w:widowControl w:val="0"/>
+        <w:numPr>
+          <w:ilvl w:val="0"/>
+          <w:numId w:val="11"/>
+        </w:numPr>
+        <w:spacing w:line="360" w:lineRule="auto"/>
+        <w:ind w:left="2160" w:hanging="360"/>
+        <w:rPr>
+          <w:rFonts w:ascii="Times New Roman" w:cs="Times New Roman" w:eastAsia="Times New Roman" w:hAnsi="Times New Roman"/>
+          <w:sz w:val="24"/>
+          <w:szCs w:val="24"/>
+        </w:rPr>
+      </w:pPr>
+      <w:r>
+        <w:rPr>
+          <w:rFonts w:ascii="Times New Roman" w:cs="Times New Roman" w:eastAsia="Times New Roman" w:hAnsi="Times New Roman"/>
+          <w:sz w:val="24"/>
+          <w:szCs w:val="24"/>
+          <w:rtl w:val="0"/>
+        </w:rPr>
+        <w:t xml:space="preserve">Systems unrelated to campus navigation and accessibility</w:t>
+      </w:r>
+      <w:r>
+        <w:rPr>
+          <w:rtl w:val="0"/>
+        </w:rPr>
+      </w:r>
+    </w:p>
+    <w:p>
+      <w:pPr>
+        <w:pStyle w:val="Heading1"/>
+        <w:numPr>
+          <w:ilvl w:val="0"/>
+          <w:numId w:val="8"/>
+        </w:numPr>
+        <w:spacing w:line="360" w:lineRule="auto"/>
+        <w:ind w:left="720" w:hanging="360"/>
+        <w:rPr>
+          <w:rFonts w:ascii="Times New Roman" w:cs="Times New Roman" w:eastAsia="Times New Roman" w:hAnsi="Times New Roman"/>
+          <w:b w:val="1"/>
+        </w:rPr>
+      </w:pPr>
+      <w:bookmarkStart w:colFirst="0" w:colLast="0" w:name="_tg01ypf0f01n" w:id="11"/>
+      <w:bookmarkEnd w:id="11"/>
+      <w:r>
+        <w:rPr>
+          <w:rFonts w:ascii="Times New Roman" w:cs="Times New Roman" w:eastAsia="Times New Roman" w:hAnsi="Times New Roman"/>
+          <w:b w:val="1"/>
+          <w:rtl w:val="0"/>
+        </w:rPr>
+        <w:t xml:space="preserve">Goals</w:t>
+      </w:r>
+    </w:p>
+    <w:p>
+      <w:pPr>
+        <w:pStyle w:val="Heading2"/>
+        <w:numPr>
+          <w:ilvl w:val="1"/>
+          <w:numId w:val="8"/>
+        </w:numPr>
+        <w:spacing w:after="120" w:afterAutospacing="0" w:line="360" w:lineRule="auto"/>
+        <w:ind w:left="1440" w:hanging="360"/>
+        <w:rPr>
+          <w:rFonts w:ascii="Times New Roman" w:cs="Times New Roman" w:eastAsia="Times New Roman" w:hAnsi="Times New Roman"/>
+          <w:b w:val="1"/>
+        </w:rPr>
+      </w:pPr>
+      <w:bookmarkStart w:colFirst="0" w:colLast="0" w:name="_p4fzfgn66gru" w:id="12"/>
+      <w:bookmarkEnd w:id="12"/>
+      <w:r>
+        <w:rPr>
+          <w:rFonts w:ascii="Times New Roman" w:cs="Times New Roman" w:eastAsia="Times New Roman" w:hAnsi="Times New Roman"/>
+          <w:b w:val="1"/>
+          <w:rtl w:val="0"/>
+        </w:rPr>
+        <w:t xml:space="preserve">Objectives </w:t>
+      </w:r>
+    </w:p>
+    <w:p>
+      <w:pPr>
+        <w:numPr>
+          <w:ilvl w:val="0"/>
+          <w:numId w:val="6"/>
+        </w:numPr>
+        <w:spacing w:after="0" w:afterAutospacing="0" w:before="120" w:beforeAutospacing="0" w:line="360" w:lineRule="auto"/>
+        <w:ind w:left="1440" w:hanging="360"/>
+        <w:rPr>
+          <w:rFonts w:ascii="Times New Roman" w:cs="Times New Roman" w:eastAsia="Times New Roman" w:hAnsi="Times New Roman"/>
+          <w:sz w:val="24"/>
+          <w:szCs w:val="24"/>
+        </w:rPr>
+      </w:pPr>
+      <w:r>
+        <w:rPr>
+          <w:rFonts w:ascii="Times New Roman" w:cs="Times New Roman" w:eastAsia="Times New Roman" w:hAnsi="Times New Roman"/>
+          <w:sz w:val="24"/>
+          <w:szCs w:val="24"/>
+          <w:rtl w:val="0"/>
+        </w:rPr>
+        <w:t xml:space="preserve">To develop a user-friendly mobile application that provides accessible navigation routes across the MMU campus with at least 95% route accuracy.</w:t>
+      </w:r>
+    </w:p>
+    <w:p>
+      <w:pPr>
+        <w:numPr>
+          <w:ilvl w:val="0"/>
+          <w:numId w:val="6"/>
+        </w:numPr>
+        <w:spacing w:after="0" w:afterAutospacing="0" w:before="0" w:beforeAutospacing="0" w:line="360" w:lineRule="auto"/>
+        <w:ind w:left="1440" w:hanging="360"/>
+        <w:rPr>
+          <w:rFonts w:ascii="Times New Roman" w:cs="Times New Roman" w:eastAsia="Times New Roman" w:hAnsi="Times New Roman"/>
+          <w:sz w:val="24"/>
+          <w:szCs w:val="24"/>
+        </w:rPr>
+      </w:pPr>
+      <w:r>
+        <w:rPr>
+          <w:rFonts w:ascii="Times New Roman" w:cs="Times New Roman" w:eastAsia="Times New Roman" w:hAnsi="Times New Roman"/>
+          <w:sz w:val="24"/>
+          <w:szCs w:val="24"/>
+          <w:rtl w:val="0"/>
+        </w:rPr>
+        <w:t xml:space="preserve">To establish a real-time information system for facility status updates that impact accessibility, with updates reflected within 60 seconds.</w:t>
+      </w:r>
+    </w:p>
+    <w:p>
+      <w:pPr>
+        <w:numPr>
+          <w:ilvl w:val="0"/>
+          <w:numId w:val="6"/>
+        </w:numPr>
+        <w:spacing w:after="0" w:afterAutospacing="0" w:before="0" w:beforeAutospacing="0" w:line="360" w:lineRule="auto"/>
+        <w:ind w:left="1440" w:hanging="360"/>
+        <w:rPr>
+          <w:rFonts w:ascii="Times New Roman" w:cs="Times New Roman" w:eastAsia="Times New Roman" w:hAnsi="Times New Roman"/>
+          <w:sz w:val="24"/>
+          <w:szCs w:val="24"/>
+        </w:rPr>
+      </w:pPr>
+      <w:r>
+        <w:rPr>
+          <w:rFonts w:ascii="Times New Roman" w:cs="Times New Roman" w:eastAsia="Times New Roman" w:hAnsi="Times New Roman"/>
+          <w:sz w:val="24"/>
+          <w:szCs w:val="24"/>
+          <w:rtl w:val="0"/>
+        </w:rPr>
+        <w:t xml:space="preserve">To integrate campus events and activities with the navigation system to provide contextual awareness of at least 98% of scheduled events.</w:t>
+      </w:r>
+    </w:p>
+    <w:p>
+      <w:pPr>
+        <w:numPr>
+          <w:ilvl w:val="0"/>
+          <w:numId w:val="6"/>
+        </w:numPr>
+        <w:spacing w:after="0" w:afterAutospacing="0" w:before="0" w:beforeAutospacing="0" w:line="360" w:lineRule="auto"/>
+        <w:ind w:left="1440" w:hanging="360"/>
+        <w:rPr>
+          <w:rFonts w:ascii="Times New Roman" w:cs="Times New Roman" w:eastAsia="Times New Roman" w:hAnsi="Times New Roman"/>
+          <w:sz w:val="24"/>
+          <w:szCs w:val="24"/>
+        </w:rPr>
+      </w:pPr>
+      <w:r>
+        <w:rPr>
+          <w:rFonts w:ascii="Times New Roman" w:cs="Times New Roman" w:eastAsia="Times New Roman" w:hAnsi="Times New Roman"/>
+          <w:sz w:val="24"/>
+          <w:szCs w:val="24"/>
+          <w:rtl w:val="0"/>
+        </w:rPr>
+        <w:t xml:space="preserve">To create a notification system that delivers personalized, relevant updates to users with customizable delivery preferences.</w:t>
+      </w:r>
+    </w:p>
+    <w:p>
+      <w:pPr>
+        <w:numPr>
+          <w:ilvl w:val="0"/>
+          <w:numId w:val="6"/>
+        </w:numPr>
+        <w:spacing w:after="240" w:before="0" w:beforeAutospacing="0" w:line="360" w:lineRule="auto"/>
+        <w:ind w:left="1440" w:hanging="360"/>
+        <w:rPr>
+          <w:rFonts w:ascii="Times New Roman" w:cs="Times New Roman" w:eastAsia="Times New Roman" w:hAnsi="Times New Roman"/>
           <w:sz w:val="26"/>
           <w:szCs w:val="26"/>
         </w:rPr>
@@ -2484,933 +3309,20 @@
       <w:r>
         <w:rPr>
           <w:rFonts w:ascii="Times New Roman" w:cs="Times New Roman" w:eastAsia="Times New Roman" w:hAnsi="Times New Roman"/>
+          <w:sz w:val="24"/>
+          <w:szCs w:val="24"/>
+          <w:rtl w:val="0"/>
+        </w:rPr>
+        <w:t xml:space="preserve">To provide MMU staff with efficient tools to manage navigation-related information, reducing administrative workload by at least 30%</w:t>
+      </w:r>
+      <w:r>
+        <w:rPr>
+          <w:rFonts w:ascii="Times New Roman" w:cs="Times New Roman" w:eastAsia="Times New Roman" w:hAnsi="Times New Roman"/>
           <w:sz w:val="26"/>
           <w:szCs w:val="26"/>
           <w:rtl w:val="0"/>
         </w:rPr>
-        <w:t xml:space="preserve">Mobile application with intuitive navigation controls designed for diverse accessibility needs</w:t>
-      </w:r>
-    </w:p>
-    <w:p>
-      <w:pPr>
-        <w:numPr>
-          <w:ilvl w:val="1"/>
-          <w:numId w:val="4"/>
-        </w:numPr>
-        <w:spacing w:after="0" w:afterAutospacing="0" w:before="0" w:beforeAutospacing="0" w:line="360" w:lineRule="auto"/>
-        <w:ind w:left="2880" w:hanging="360"/>
-        <w:rPr>
-          <w:rFonts w:ascii="Times New Roman" w:cs="Times New Roman" w:eastAsia="Times New Roman" w:hAnsi="Times New Roman"/>
-          <w:sz w:val="26"/>
-          <w:szCs w:val="26"/>
-        </w:rPr>
-      </w:pPr>
-      <w:r>
-        <w:rPr>
-          <w:rFonts w:ascii="Times New Roman" w:cs="Times New Roman" w:eastAsia="Times New Roman" w:hAnsi="Times New Roman"/>
-          <w:sz w:val="26"/>
-          <w:szCs w:val="26"/>
-          <w:rtl w:val="0"/>
-        </w:rPr>
-        <w:t xml:space="preserve">Personalized user profiles and preference settings</w:t>
-      </w:r>
-    </w:p>
-    <w:p>
-      <w:pPr>
-        <w:numPr>
-          <w:ilvl w:val="1"/>
-          <w:numId w:val="4"/>
-        </w:numPr>
-        <w:spacing w:after="0" w:afterAutospacing="0" w:before="0" w:beforeAutospacing="0" w:line="360" w:lineRule="auto"/>
-        <w:ind w:left="2880" w:hanging="360"/>
-        <w:rPr>
-          <w:rFonts w:ascii="Times New Roman" w:cs="Times New Roman" w:eastAsia="Times New Roman" w:hAnsi="Times New Roman"/>
-          <w:sz w:val="26"/>
-          <w:szCs w:val="26"/>
-        </w:rPr>
-      </w:pPr>
-      <w:r>
-        <w:rPr>
-          <w:rFonts w:ascii="Times New Roman" w:cs="Times New Roman" w:eastAsia="Times New Roman" w:hAnsi="Times New Roman"/>
-          <w:sz w:val="26"/>
-          <w:szCs w:val="26"/>
-          <w:rtl w:val="0"/>
-        </w:rPr>
-        <w:t xml:space="preserve">Accessible interface design compliant with WCAG 2.1 Level AA standards</w:t>
-      </w:r>
-    </w:p>
-    <w:p>
-      <w:pPr>
-        <w:numPr>
-          <w:ilvl w:val="0"/>
-          <w:numId w:val="4"/>
-        </w:numPr>
-        <w:spacing w:after="0" w:afterAutospacing="0" w:line="360" w:lineRule="auto"/>
-        <w:ind w:left="2160" w:hanging="360"/>
-        <w:rPr>
-          <w:rFonts w:ascii="Times New Roman" w:cs="Times New Roman" w:eastAsia="Times New Roman" w:hAnsi="Times New Roman"/>
-          <w:b w:val="1"/>
-          <w:sz w:val="24"/>
-          <w:szCs w:val="24"/>
-        </w:rPr>
-      </w:pPr>
-      <w:r>
-        <w:rPr>
-          <w:rFonts w:ascii="Times New Roman" w:cs="Times New Roman" w:eastAsia="Times New Roman" w:hAnsi="Times New Roman"/>
-          <w:b w:val="1"/>
-          <w:sz w:val="24"/>
-          <w:szCs w:val="24"/>
-          <w:rtl w:val="0"/>
-        </w:rPr>
-        <w:t xml:space="preserve">Core Functionality:</w:t>
-      </w:r>
-    </w:p>
-    <w:p>
-      <w:pPr>
-        <w:numPr>
-          <w:ilvl w:val="1"/>
-          <w:numId w:val="4"/>
-        </w:numPr>
-        <w:spacing w:after="0" w:afterAutospacing="0" w:before="0" w:beforeAutospacing="0" w:line="360" w:lineRule="auto"/>
-        <w:ind w:left="2880" w:hanging="360"/>
-        <w:rPr>
-          <w:rFonts w:ascii="Times New Roman" w:cs="Times New Roman" w:eastAsia="Times New Roman" w:hAnsi="Times New Roman"/>
-          <w:sz w:val="26"/>
-          <w:szCs w:val="26"/>
-        </w:rPr>
-      </w:pPr>
-      <w:r>
-        <w:rPr>
-          <w:rFonts w:ascii="Times New Roman" w:cs="Times New Roman" w:eastAsia="Times New Roman" w:hAnsi="Times New Roman"/>
-          <w:sz w:val="26"/>
-          <w:szCs w:val="26"/>
-          <w:rtl w:val="0"/>
-        </w:rPr>
-        <w:t xml:space="preserve">Real-time campus navigation with accessibility-focused routing</w:t>
-      </w:r>
-    </w:p>
-    <w:p>
-      <w:pPr>
-        <w:numPr>
-          <w:ilvl w:val="1"/>
-          <w:numId w:val="4"/>
-        </w:numPr>
-        <w:spacing w:after="0" w:afterAutospacing="0" w:before="0" w:beforeAutospacing="0" w:line="360" w:lineRule="auto"/>
-        <w:ind w:left="2880" w:hanging="360"/>
-        <w:rPr>
-          <w:rFonts w:ascii="Times New Roman" w:cs="Times New Roman" w:eastAsia="Times New Roman" w:hAnsi="Times New Roman"/>
-          <w:sz w:val="26"/>
-          <w:szCs w:val="26"/>
-        </w:rPr>
-      </w:pPr>
-      <w:r>
-        <w:rPr>
-          <w:rFonts w:ascii="Times New Roman" w:cs="Times New Roman" w:eastAsia="Times New Roman" w:hAnsi="Times New Roman"/>
-          <w:sz w:val="26"/>
-          <w:szCs w:val="26"/>
-          <w:rtl w:val="0"/>
-        </w:rPr>
-        <w:t xml:space="preserve">Facility status monitoring (elevators, ramps, parking, accessible toilets) with uptime of at least 99.5%</w:t>
-      </w:r>
-    </w:p>
-    <w:p>
-      <w:pPr>
-        <w:numPr>
-          <w:ilvl w:val="1"/>
-          <w:numId w:val="4"/>
-        </w:numPr>
-        <w:spacing w:after="0" w:afterAutospacing="0" w:before="0" w:beforeAutospacing="0" w:line="360" w:lineRule="auto"/>
-        <w:ind w:left="2880" w:hanging="360"/>
-        <w:rPr>
-          <w:rFonts w:ascii="Times New Roman" w:cs="Times New Roman" w:eastAsia="Times New Roman" w:hAnsi="Times New Roman"/>
-          <w:sz w:val="26"/>
-          <w:szCs w:val="26"/>
-        </w:rPr>
-      </w:pPr>
-      <w:r>
-        <w:rPr>
-          <w:rFonts w:ascii="Times New Roman" w:cs="Times New Roman" w:eastAsia="Times New Roman" w:hAnsi="Times New Roman"/>
-          <w:sz w:val="26"/>
-          <w:szCs w:val="26"/>
-          <w:rtl w:val="0"/>
-        </w:rPr>
-        <w:t xml:space="preserve">Event and activity information integration updated within 5 minutes of changes</w:t>
-      </w:r>
-    </w:p>
-    <w:p>
-      <w:pPr>
-        <w:numPr>
-          <w:ilvl w:val="1"/>
-          <w:numId w:val="4"/>
-        </w:numPr>
-        <w:spacing w:after="0" w:afterAutospacing="0" w:before="0" w:beforeAutospacing="0" w:line="360" w:lineRule="auto"/>
-        <w:ind w:left="2880" w:hanging="360"/>
-        <w:rPr>
-          <w:rFonts w:ascii="Times New Roman" w:cs="Times New Roman" w:eastAsia="Times New Roman" w:hAnsi="Times New Roman"/>
-          <w:sz w:val="26"/>
-          <w:szCs w:val="26"/>
-        </w:rPr>
-      </w:pPr>
-      <w:r>
-        <w:rPr>
-          <w:rFonts w:ascii="Times New Roman" w:cs="Times New Roman" w:eastAsia="Times New Roman" w:hAnsi="Times New Roman"/>
-          <w:sz w:val="26"/>
-          <w:szCs w:val="26"/>
-          <w:rtl w:val="0"/>
-        </w:rPr>
-        <w:t xml:space="preserve">Personalized notification system with user-defined filters</w:t>
-      </w:r>
-    </w:p>
-    <w:p>
-      <w:pPr>
-        <w:numPr>
-          <w:ilvl w:val="0"/>
-          <w:numId w:val="4"/>
-        </w:numPr>
-        <w:spacing w:after="0" w:afterAutospacing="0" w:line="360" w:lineRule="auto"/>
-        <w:ind w:left="2160" w:hanging="360"/>
-        <w:rPr>
-          <w:rFonts w:ascii="Times New Roman" w:cs="Times New Roman" w:eastAsia="Times New Roman" w:hAnsi="Times New Roman"/>
-          <w:b w:val="1"/>
-          <w:sz w:val="24"/>
-          <w:szCs w:val="24"/>
-        </w:rPr>
-      </w:pPr>
-      <w:r>
-        <w:rPr>
-          <w:rFonts w:ascii="Times New Roman" w:cs="Times New Roman" w:eastAsia="Times New Roman" w:hAnsi="Times New Roman"/>
-          <w:b w:val="1"/>
-          <w:sz w:val="24"/>
-          <w:szCs w:val="24"/>
-          <w:rtl w:val="0"/>
-        </w:rPr>
-        <w:t xml:space="preserve">Data Integration Components:</w:t>
-      </w:r>
-    </w:p>
-    <w:p>
-      <w:pPr>
-        <w:numPr>
-          <w:ilvl w:val="1"/>
-          <w:numId w:val="4"/>
-        </w:numPr>
-        <w:spacing w:after="0" w:afterAutospacing="0" w:before="0" w:beforeAutospacing="0" w:line="360" w:lineRule="auto"/>
-        <w:ind w:left="2880" w:hanging="360"/>
-        <w:rPr>
-          <w:rFonts w:ascii="Times New Roman" w:cs="Times New Roman" w:eastAsia="Times New Roman" w:hAnsi="Times New Roman"/>
-          <w:sz w:val="26"/>
-          <w:szCs w:val="26"/>
-        </w:rPr>
-      </w:pPr>
-      <w:r>
-        <w:rPr>
-          <w:rFonts w:ascii="Times New Roman" w:cs="Times New Roman" w:eastAsia="Times New Roman" w:hAnsi="Times New Roman"/>
-          <w:sz w:val="26"/>
-          <w:szCs w:val="26"/>
-          <w:rtl w:val="0"/>
-        </w:rPr>
-        <w:t xml:space="preserve">Secure connection with university database for class schedules</w:t>
-      </w:r>
-    </w:p>
-    <w:p>
-      <w:pPr>
-        <w:numPr>
-          <w:ilvl w:val="1"/>
-          <w:numId w:val="4"/>
-        </w:numPr>
-        <w:spacing w:after="0" w:afterAutospacing="0" w:before="0" w:beforeAutospacing="0" w:line="360" w:lineRule="auto"/>
-        <w:ind w:left="2880" w:hanging="360"/>
-        <w:rPr>
-          <w:rFonts w:ascii="Times New Roman" w:cs="Times New Roman" w:eastAsia="Times New Roman" w:hAnsi="Times New Roman"/>
-          <w:sz w:val="26"/>
-          <w:szCs w:val="26"/>
-        </w:rPr>
-      </w:pPr>
-      <w:r>
-        <w:rPr>
-          <w:rFonts w:ascii="Times New Roman" w:cs="Times New Roman" w:eastAsia="Times New Roman" w:hAnsi="Times New Roman"/>
-          <w:sz w:val="26"/>
-          <w:szCs w:val="26"/>
-          <w:rtl w:val="0"/>
-        </w:rPr>
-        <w:t xml:space="preserve">REST API integration with campus event calendar</w:t>
-      </w:r>
-    </w:p>
-    <w:p>
-      <w:pPr>
-        <w:numPr>
-          <w:ilvl w:val="1"/>
-          <w:numId w:val="4"/>
-        </w:numPr>
-        <w:spacing w:after="0" w:afterAutospacing="0" w:before="0" w:beforeAutospacing="0" w:line="360" w:lineRule="auto"/>
-        <w:ind w:left="2880" w:hanging="360"/>
-        <w:rPr>
-          <w:rFonts w:ascii="Times New Roman" w:cs="Times New Roman" w:eastAsia="Times New Roman" w:hAnsi="Times New Roman"/>
-          <w:sz w:val="26"/>
-          <w:szCs w:val="26"/>
-        </w:rPr>
-      </w:pPr>
-      <w:r>
-        <w:rPr>
-          <w:rFonts w:ascii="Times New Roman" w:cs="Times New Roman" w:eastAsia="Times New Roman" w:hAnsi="Times New Roman"/>
-          <w:sz w:val="26"/>
-          <w:szCs w:val="26"/>
-          <w:rtl w:val="0"/>
-        </w:rPr>
-        <w:t xml:space="preserve">Real-time facility status updates through IoT sensors or manual updates</w:t>
-      </w:r>
-    </w:p>
-    <w:p>
-      <w:pPr>
-        <w:numPr>
-          <w:ilvl w:val="1"/>
-          <w:numId w:val="4"/>
-        </w:numPr>
-        <w:spacing w:after="0" w:afterAutospacing="0" w:before="0" w:beforeAutospacing="0" w:line="360" w:lineRule="auto"/>
-        <w:ind w:left="2880" w:hanging="360"/>
-        <w:rPr>
-          <w:rFonts w:ascii="Times New Roman" w:cs="Times New Roman" w:eastAsia="Times New Roman" w:hAnsi="Times New Roman"/>
-          <w:sz w:val="26"/>
-          <w:szCs w:val="26"/>
-        </w:rPr>
-      </w:pPr>
-      <w:r>
-        <w:rPr>
-          <w:rFonts w:ascii="Times New Roman" w:cs="Times New Roman" w:eastAsia="Times New Roman" w:hAnsi="Times New Roman"/>
-          <w:sz w:val="26"/>
-          <w:szCs w:val="26"/>
-          <w:rtl w:val="0"/>
-        </w:rPr>
-        <w:t xml:space="preserve">User feedback collection mechanism with structured and free-form input options</w:t>
-      </w:r>
-    </w:p>
-    <w:p>
-      <w:pPr>
-        <w:numPr>
-          <w:ilvl w:val="0"/>
-          <w:numId w:val="4"/>
-        </w:numPr>
-        <w:spacing w:after="0" w:afterAutospacing="0" w:line="360" w:lineRule="auto"/>
-        <w:ind w:left="2160" w:hanging="360"/>
-        <w:rPr>
-          <w:rFonts w:ascii="Times New Roman" w:cs="Times New Roman" w:eastAsia="Times New Roman" w:hAnsi="Times New Roman"/>
-          <w:b w:val="1"/>
-          <w:sz w:val="24"/>
-          <w:szCs w:val="24"/>
-        </w:rPr>
-      </w:pPr>
-      <w:r>
-        <w:rPr>
-          <w:rFonts w:ascii="Times New Roman" w:cs="Times New Roman" w:eastAsia="Times New Roman" w:hAnsi="Times New Roman"/>
-          <w:b w:val="1"/>
-          <w:sz w:val="24"/>
-          <w:szCs w:val="24"/>
-          <w:rtl w:val="0"/>
-        </w:rPr>
-        <w:t xml:space="preserve">Administrative Functions:</w:t>
-      </w:r>
-    </w:p>
-    <w:p>
-      <w:pPr>
-        <w:numPr>
-          <w:ilvl w:val="1"/>
-          <w:numId w:val="4"/>
-        </w:numPr>
-        <w:spacing w:after="0" w:afterAutospacing="0" w:before="0" w:beforeAutospacing="0" w:line="360" w:lineRule="auto"/>
-        <w:ind w:left="2880" w:hanging="360"/>
-        <w:rPr>
-          <w:rFonts w:ascii="Times New Roman" w:cs="Times New Roman" w:eastAsia="Times New Roman" w:hAnsi="Times New Roman"/>
-          <w:sz w:val="26"/>
-          <w:szCs w:val="26"/>
-        </w:rPr>
-      </w:pPr>
-      <w:r>
-        <w:rPr>
-          <w:rFonts w:ascii="Times New Roman" w:cs="Times New Roman" w:eastAsia="Times New Roman" w:hAnsi="Times New Roman"/>
-          <w:sz w:val="26"/>
-          <w:szCs w:val="26"/>
-          <w:rtl w:val="0"/>
-        </w:rPr>
-        <w:t xml:space="preserve">Content management system for MMU staff with role-based access control</w:t>
-      </w:r>
-    </w:p>
-    <w:p>
-      <w:pPr>
-        <w:numPr>
-          <w:ilvl w:val="1"/>
-          <w:numId w:val="4"/>
-        </w:numPr>
-        <w:spacing w:after="0" w:afterAutospacing="0" w:before="0" w:beforeAutospacing="0" w:line="360" w:lineRule="auto"/>
-        <w:ind w:left="2880" w:hanging="360"/>
-        <w:rPr>
-          <w:rFonts w:ascii="Times New Roman" w:cs="Times New Roman" w:eastAsia="Times New Roman" w:hAnsi="Times New Roman"/>
-          <w:sz w:val="26"/>
-          <w:szCs w:val="26"/>
-        </w:rPr>
-      </w:pPr>
-      <w:r>
-        <w:rPr>
-          <w:rFonts w:ascii="Times New Roman" w:cs="Times New Roman" w:eastAsia="Times New Roman" w:hAnsi="Times New Roman"/>
-          <w:sz w:val="26"/>
-          <w:szCs w:val="26"/>
-          <w:rtl w:val="0"/>
-        </w:rPr>
-        <w:t xml:space="preserve">Event posting and management with bulk upload capabilities</w:t>
-      </w:r>
-    </w:p>
-    <w:p>
-      <w:pPr>
-        <w:numPr>
-          <w:ilvl w:val="1"/>
-          <w:numId w:val="4"/>
-        </w:numPr>
-        <w:spacing w:after="0" w:afterAutospacing="0" w:before="0" w:beforeAutospacing="0" w:line="360" w:lineRule="auto"/>
-        <w:ind w:left="2880" w:hanging="360"/>
-        <w:rPr>
-          <w:rFonts w:ascii="Times New Roman" w:cs="Times New Roman" w:eastAsia="Times New Roman" w:hAnsi="Times New Roman"/>
-          <w:sz w:val="26"/>
-          <w:szCs w:val="26"/>
-        </w:rPr>
-      </w:pPr>
-      <w:r>
-        <w:rPr>
-          <w:rFonts w:ascii="Times New Roman" w:cs="Times New Roman" w:eastAsia="Times New Roman" w:hAnsi="Times New Roman"/>
-          <w:sz w:val="26"/>
-          <w:szCs w:val="26"/>
-          <w:rtl w:val="0"/>
-        </w:rPr>
-        <w:t xml:space="preserve">Facility status update capabilities including scheduled maintenance notifications</w:t>
-      </w:r>
-    </w:p>
-    <w:p>
-      <w:pPr>
-        <w:numPr>
-          <w:ilvl w:val="1"/>
-          <w:numId w:val="4"/>
-        </w:numPr>
-        <w:spacing w:after="240" w:before="0" w:beforeAutospacing="0" w:line="360" w:lineRule="auto"/>
-        <w:ind w:left="2880" w:hanging="360"/>
-        <w:rPr>
-          <w:rFonts w:ascii="Times New Roman" w:cs="Times New Roman" w:eastAsia="Times New Roman" w:hAnsi="Times New Roman"/>
-          <w:sz w:val="26"/>
-          <w:szCs w:val="26"/>
-        </w:rPr>
-      </w:pPr>
-      <w:r>
-        <w:rPr>
-          <w:rFonts w:ascii="Times New Roman" w:cs="Times New Roman" w:eastAsia="Times New Roman" w:hAnsi="Times New Roman"/>
-          <w:sz w:val="26"/>
-          <w:szCs w:val="26"/>
-          <w:rtl w:val="0"/>
-        </w:rPr>
-        <w:t xml:space="preserve">User data management and analysis with privacy controls</w:t>
-      </w:r>
-    </w:p>
-    <w:p>
-      <w:pPr>
-        <w:spacing w:line="360" w:lineRule="auto"/>
-        <w:ind w:left="1440" w:firstLine="0"/>
-        <w:rPr>
-          <w:rFonts w:ascii="Times New Roman" w:cs="Times New Roman" w:eastAsia="Times New Roman" w:hAnsi="Times New Roman"/>
-        </w:rPr>
-      </w:pPr>
-      <w:r>
-        <w:rPr>
-          <w:rtl w:val="0"/>
-        </w:rPr>
-      </w:r>
-    </w:p>
-    <w:p>
-      <w:pPr>
-        <w:pStyle w:val="Heading3"/>
-        <w:numPr>
-          <w:ilvl w:val="2"/>
-          <w:numId w:val="8"/>
-        </w:numPr>
-        <w:spacing w:after="0" w:before="0" w:line="360" w:lineRule="auto"/>
-        <w:ind w:left="2160" w:hanging="360"/>
-        <w:rPr>
-          <w:rFonts w:ascii="Times New Roman" w:cs="Times New Roman" w:eastAsia="Times New Roman" w:hAnsi="Times New Roman"/>
-          <w:b w:val="1"/>
-        </w:rPr>
-      </w:pPr>
-      <w:bookmarkStart w:colFirst="0" w:colLast="0" w:name="_iieh4lhbpcp" w:id="9"/>
-      <w:bookmarkEnd w:id="9"/>
-      <w:commentRangeStart w:id="2"/>
-      <w:r>
-        <w:rPr>
-          <w:rFonts w:ascii="Times New Roman" w:cs="Times New Roman" w:eastAsia="Times New Roman" w:hAnsi="Times New Roman"/>
-          <w:b w:val="1"/>
-          <w:rtl w:val="0"/>
-        </w:rPr>
-        <w:t xml:space="preserve">System constraints</w:t>
-      </w:r>
-      <w:commentRangeEnd w:id="2"/>
-      <w:r>
-        <w:commentReference w:id="2"/>
-      </w:r>
-      <w:r>
-        <w:rPr>
-          <w:rtl w:val="0"/>
-        </w:rPr>
-      </w:r>
-    </w:p>
-    <w:p>
-      <w:pPr>
-        <w:numPr>
-          <w:ilvl w:val="0"/>
-          <w:numId w:val="13"/>
-        </w:numPr>
-        <w:spacing w:line="360" w:lineRule="auto"/>
-        <w:ind w:left="2160" w:hanging="360"/>
-        <w:rPr>
-          <w:rFonts w:ascii="Times New Roman" w:cs="Times New Roman" w:eastAsia="Times New Roman" w:hAnsi="Times New Roman"/>
-          <w:sz w:val="24"/>
-          <w:szCs w:val="24"/>
-        </w:rPr>
-      </w:pPr>
-      <w:r>
-        <w:rPr>
-          <w:rFonts w:ascii="Times New Roman" w:cs="Times New Roman" w:eastAsia="Times New Roman" w:hAnsi="Times New Roman"/>
-          <w:sz w:val="24"/>
-          <w:szCs w:val="24"/>
-          <w:rtl w:val="0"/>
-        </w:rPr>
-        <w:t xml:space="preserve">The system shall operate on iOS 14+ and Android 10+ mobile devices</w:t>
-      </w:r>
-    </w:p>
-    <w:p>
-      <w:pPr>
-        <w:numPr>
-          <w:ilvl w:val="0"/>
-          <w:numId w:val="13"/>
-        </w:numPr>
-        <w:spacing w:line="360" w:lineRule="auto"/>
-        <w:ind w:left="2160" w:hanging="360"/>
-        <w:rPr>
-          <w:rFonts w:ascii="Times New Roman" w:cs="Times New Roman" w:eastAsia="Times New Roman" w:hAnsi="Times New Roman"/>
-          <w:sz w:val="24"/>
-          <w:szCs w:val="24"/>
-        </w:rPr>
-      </w:pPr>
-      <w:r>
-        <w:rPr>
-          <w:rFonts w:ascii="Times New Roman" w:cs="Times New Roman" w:eastAsia="Times New Roman" w:hAnsi="Times New Roman"/>
-          <w:sz w:val="24"/>
-          <w:szCs w:val="24"/>
-          <w:rtl w:val="0"/>
-        </w:rPr>
-        <w:t xml:space="preserve">The system shall support at least 10,000 concurrent users</w:t>
-      </w:r>
-    </w:p>
-    <w:p>
-      <w:pPr>
-        <w:numPr>
-          <w:ilvl w:val="0"/>
-          <w:numId w:val="13"/>
-        </w:numPr>
-        <w:spacing w:line="360" w:lineRule="auto"/>
-        <w:ind w:left="2160" w:hanging="360"/>
-        <w:rPr>
-          <w:rFonts w:ascii="Times New Roman" w:cs="Times New Roman" w:eastAsia="Times New Roman" w:hAnsi="Times New Roman"/>
-          <w:sz w:val="24"/>
-          <w:szCs w:val="24"/>
-        </w:rPr>
-      </w:pPr>
-      <w:r>
-        <w:rPr>
-          <w:rFonts w:ascii="Times New Roman" w:cs="Times New Roman" w:eastAsia="Times New Roman" w:hAnsi="Times New Roman"/>
-          <w:sz w:val="24"/>
-          <w:szCs w:val="24"/>
-          <w:rtl w:val="0"/>
-        </w:rPr>
-        <w:t xml:space="preserve">The system shall provide response times under 2 seconds for navigation requests</w:t>
-      </w:r>
-    </w:p>
-    <w:p>
-      <w:pPr>
-        <w:numPr>
-          <w:ilvl w:val="0"/>
-          <w:numId w:val="13"/>
-        </w:numPr>
-        <w:spacing w:line="360" w:lineRule="auto"/>
-        <w:ind w:left="2160" w:hanging="360"/>
-        <w:rPr>
-          <w:rFonts w:ascii="Times New Roman" w:cs="Times New Roman" w:eastAsia="Times New Roman" w:hAnsi="Times New Roman"/>
-          <w:sz w:val="24"/>
-          <w:szCs w:val="24"/>
-        </w:rPr>
-      </w:pPr>
-      <w:r>
-        <w:rPr>
-          <w:rFonts w:ascii="Times New Roman" w:cs="Times New Roman" w:eastAsia="Times New Roman" w:hAnsi="Times New Roman"/>
-          <w:sz w:val="24"/>
-          <w:szCs w:val="24"/>
-          <w:rtl w:val="0"/>
-        </w:rPr>
-        <w:t xml:space="preserve">The system shall comply with GDPR and local data protection regulations</w:t>
-      </w:r>
-    </w:p>
-    <w:p>
-      <w:pPr>
-        <w:numPr>
-          <w:ilvl w:val="0"/>
-          <w:numId w:val="13"/>
-        </w:numPr>
-        <w:spacing w:line="360" w:lineRule="auto"/>
-        <w:ind w:left="2160" w:hanging="360"/>
-        <w:rPr>
-          <w:rFonts w:ascii="Times New Roman" w:cs="Times New Roman" w:eastAsia="Times New Roman" w:hAnsi="Times New Roman"/>
-          <w:sz w:val="24"/>
-          <w:szCs w:val="24"/>
-        </w:rPr>
-      </w:pPr>
-      <w:r>
-        <w:rPr>
-          <w:rFonts w:ascii="Times New Roman" w:cs="Times New Roman" w:eastAsia="Times New Roman" w:hAnsi="Times New Roman"/>
-          <w:sz w:val="24"/>
-          <w:szCs w:val="24"/>
-          <w:rtl w:val="0"/>
-        </w:rPr>
-        <w:t xml:space="preserve">The system shall operate within the university's existing IT infrastructure</w:t>
-      </w:r>
-    </w:p>
-    <w:p>
-      <w:pPr>
-        <w:spacing w:line="360" w:lineRule="auto"/>
-        <w:ind w:left="1440" w:firstLine="0"/>
-        <w:rPr>
-          <w:rFonts w:ascii="Times New Roman" w:cs="Times New Roman" w:eastAsia="Times New Roman" w:hAnsi="Times New Roman"/>
-        </w:rPr>
-      </w:pPr>
-      <w:r>
-        <w:rPr>
-          <w:rtl w:val="0"/>
-        </w:rPr>
-      </w:r>
-    </w:p>
-    <w:p>
-      <w:pPr>
-        <w:pStyle w:val="Heading3"/>
-        <w:numPr>
-          <w:ilvl w:val="2"/>
-          <w:numId w:val="8"/>
-        </w:numPr>
-        <w:spacing w:after="0" w:before="0" w:line="360" w:lineRule="auto"/>
-        <w:ind w:left="2160" w:hanging="360"/>
-        <w:rPr>
-          <w:rFonts w:ascii="Times New Roman" w:cs="Times New Roman" w:eastAsia="Times New Roman" w:hAnsi="Times New Roman"/>
-          <w:b w:val="1"/>
-        </w:rPr>
-      </w:pPr>
-      <w:bookmarkStart w:colFirst="0" w:colLast="0" w:name="_rfc5cjiuizzn" w:id="10"/>
-      <w:bookmarkEnd w:id="10"/>
-      <w:r>
-        <w:rPr>
-          <w:rFonts w:ascii="Times New Roman" w:cs="Times New Roman" w:eastAsia="Times New Roman" w:hAnsi="Times New Roman"/>
-          <w:b w:val="1"/>
-          <w:rtl w:val="0"/>
-        </w:rPr>
-        <w:t xml:space="preserve">Out of scope </w:t>
-      </w:r>
-    </w:p>
-    <w:p>
-      <w:pPr>
-        <w:widowControl w:val="0"/>
-        <w:numPr>
-          <w:ilvl w:val="0"/>
-          <w:numId w:val="11"/>
-        </w:numPr>
-        <w:spacing w:line="360" w:lineRule="auto"/>
-        <w:ind w:left="2160" w:hanging="360"/>
-        <w:rPr>
-          <w:rFonts w:ascii="Times New Roman" w:cs="Times New Roman" w:eastAsia="Times New Roman" w:hAnsi="Times New Roman"/>
-          <w:sz w:val="24"/>
-          <w:szCs w:val="24"/>
-        </w:rPr>
-      </w:pPr>
-      <w:r>
-        <w:rPr>
-          <w:rFonts w:ascii="Times New Roman" w:cs="Times New Roman" w:eastAsia="Times New Roman" w:hAnsi="Times New Roman"/>
-          <w:sz w:val="24"/>
-          <w:szCs w:val="24"/>
-          <w:rtl w:val="0"/>
-        </w:rPr>
-        <w:t xml:space="preserve">Indoor navigation beyond main building entrances and exits</w:t>
-      </w:r>
-    </w:p>
-    <w:p>
-      <w:pPr>
-        <w:widowControl w:val="0"/>
-        <w:numPr>
-          <w:ilvl w:val="0"/>
-          <w:numId w:val="11"/>
-        </w:numPr>
-        <w:spacing w:line="360" w:lineRule="auto"/>
-        <w:ind w:left="2160" w:hanging="360"/>
-        <w:rPr>
-          <w:rFonts w:ascii="Times New Roman" w:cs="Times New Roman" w:eastAsia="Times New Roman" w:hAnsi="Times New Roman"/>
-          <w:sz w:val="24"/>
-          <w:szCs w:val="24"/>
-        </w:rPr>
-      </w:pPr>
-      <w:r>
-        <w:rPr>
-          <w:rFonts w:ascii="Times New Roman" w:cs="Times New Roman" w:eastAsia="Times New Roman" w:hAnsi="Times New Roman"/>
-          <w:sz w:val="24"/>
-          <w:szCs w:val="24"/>
-          <w:rtl w:val="0"/>
-        </w:rPr>
-        <w:t xml:space="preserve">Integration with external transportation systems</w:t>
-      </w:r>
-    </w:p>
-    <w:p>
-      <w:pPr>
-        <w:widowControl w:val="0"/>
-        <w:numPr>
-          <w:ilvl w:val="0"/>
-          <w:numId w:val="11"/>
-        </w:numPr>
-        <w:spacing w:line="360" w:lineRule="auto"/>
-        <w:ind w:left="2160" w:hanging="360"/>
-        <w:rPr>
-          <w:rFonts w:ascii="Times New Roman" w:cs="Times New Roman" w:eastAsia="Times New Roman" w:hAnsi="Times New Roman"/>
-          <w:sz w:val="24"/>
-          <w:szCs w:val="24"/>
-        </w:rPr>
-      </w:pPr>
-      <w:r>
-        <w:rPr>
-          <w:rFonts w:ascii="Times New Roman" w:cs="Times New Roman" w:eastAsia="Times New Roman" w:hAnsi="Times New Roman"/>
-          <w:sz w:val="24"/>
-          <w:szCs w:val="24"/>
-          <w:rtl w:val="0"/>
-        </w:rPr>
-        <w:t xml:space="preserve">Building maintenance management functionality</w:t>
-      </w:r>
-    </w:p>
-    <w:p>
-      <w:pPr>
-        <w:widowControl w:val="0"/>
-        <w:numPr>
-          <w:ilvl w:val="0"/>
-          <w:numId w:val="11"/>
-        </w:numPr>
-        <w:spacing w:line="360" w:lineRule="auto"/>
-        <w:ind w:left="2160" w:hanging="360"/>
-        <w:rPr>
-          <w:rFonts w:ascii="Times New Roman" w:cs="Times New Roman" w:eastAsia="Times New Roman" w:hAnsi="Times New Roman"/>
-          <w:sz w:val="24"/>
-          <w:szCs w:val="24"/>
-        </w:rPr>
-      </w:pPr>
-      <w:r>
-        <w:rPr>
-          <w:rFonts w:ascii="Times New Roman" w:cs="Times New Roman" w:eastAsia="Times New Roman" w:hAnsi="Times New Roman"/>
-          <w:sz w:val="24"/>
-          <w:szCs w:val="24"/>
-          <w:rtl w:val="0"/>
-        </w:rPr>
-        <w:t xml:space="preserve">Classroom scheduling or booking capabilities</w:t>
-      </w:r>
-    </w:p>
-    <w:p>
-      <w:pPr>
-        <w:widowControl w:val="0"/>
-        <w:numPr>
-          <w:ilvl w:val="0"/>
-          <w:numId w:val="11"/>
-        </w:numPr>
-        <w:spacing w:line="360" w:lineRule="auto"/>
-        <w:ind w:left="2160" w:hanging="360"/>
-        <w:rPr>
-          <w:rFonts w:ascii="Times New Roman" w:cs="Times New Roman" w:eastAsia="Times New Roman" w:hAnsi="Times New Roman"/>
-          <w:sz w:val="24"/>
-          <w:szCs w:val="24"/>
-        </w:rPr>
-      </w:pPr>
-      <w:r>
-        <w:rPr>
-          <w:rFonts w:ascii="Times New Roman" w:cs="Times New Roman" w:eastAsia="Times New Roman" w:hAnsi="Times New Roman"/>
-          <w:sz w:val="24"/>
-          <w:szCs w:val="24"/>
-          <w:rtl w:val="0"/>
-        </w:rPr>
-        <w:t xml:space="preserve">Systems unrelated to campus navigation and accessibility</w:t>
-      </w:r>
-      <w:r>
-        <w:rPr>
-          <w:rtl w:val="0"/>
-        </w:rPr>
-      </w:r>
-    </w:p>
-    <w:p>
-      <w:pPr>
-        <w:pStyle w:val="Heading1"/>
-        <w:numPr>
-          <w:ilvl w:val="0"/>
-          <w:numId w:val="8"/>
-        </w:numPr>
-        <w:spacing w:line="360" w:lineRule="auto"/>
-        <w:ind w:left="720" w:hanging="360"/>
-        <w:rPr>
-          <w:rFonts w:ascii="Times New Roman" w:cs="Times New Roman" w:eastAsia="Times New Roman" w:hAnsi="Times New Roman"/>
-          <w:b w:val="1"/>
-        </w:rPr>
-      </w:pPr>
-      <w:bookmarkStart w:colFirst="0" w:colLast="0" w:name="_tg01ypf0f01n" w:id="11"/>
-      <w:bookmarkEnd w:id="11"/>
-      <w:r>
-        <w:rPr>
-          <w:rFonts w:ascii="Times New Roman" w:cs="Times New Roman" w:eastAsia="Times New Roman" w:hAnsi="Times New Roman"/>
-          <w:b w:val="1"/>
-          <w:rtl w:val="0"/>
-        </w:rPr>
-        <w:t xml:space="preserve">Goals</w:t>
-      </w:r>
-    </w:p>
-    <w:p>
-      <w:pPr>
-        <w:pStyle w:val="Heading2"/>
-        <w:numPr>
-          <w:ilvl w:val="1"/>
-          <w:numId w:val="8"/>
-        </w:numPr>
-        <w:spacing w:after="120" w:afterAutospacing="0" w:line="360" w:lineRule="auto"/>
-        <w:ind w:left="1440" w:hanging="360"/>
-        <w:rPr>
-          <w:rFonts w:ascii="Times New Roman" w:cs="Times New Roman" w:eastAsia="Times New Roman" w:hAnsi="Times New Roman"/>
-          <w:b w:val="1"/>
-        </w:rPr>
-      </w:pPr>
-      <w:bookmarkStart w:colFirst="0" w:colLast="0" w:name="_p4fzfgn66gru" w:id="12"/>
-      <w:bookmarkEnd w:id="12"/>
-      <w:r>
-        <w:rPr>
-          <w:rFonts w:ascii="Times New Roman" w:cs="Times New Roman" w:eastAsia="Times New Roman" w:hAnsi="Times New Roman"/>
-          <w:b w:val="1"/>
-          <w:rtl w:val="0"/>
-        </w:rPr>
-        <w:t xml:space="preserve">Objectives </w:t>
-      </w:r>
-    </w:p>
-    <w:p>
-      <w:pPr>
-        <w:numPr>
-          <w:ilvl w:val="0"/>
-          <w:numId w:val="6"/>
-        </w:numPr>
-        <w:spacing w:after="0" w:afterAutospacing="0" w:before="120" w:beforeAutospacing="0" w:line="360" w:lineRule="auto"/>
-        <w:ind w:left="1440" w:hanging="360"/>
-        <w:rPr>
-          <w:rFonts w:ascii="Times New Roman" w:cs="Times New Roman" w:eastAsia="Times New Roman" w:hAnsi="Times New Roman"/>
-          <w:sz w:val="26"/>
-          <w:szCs w:val="26"/>
-        </w:rPr>
-      </w:pPr>
-      <w:r>
-        <w:rPr>
-          <w:rFonts w:ascii="Times New Roman" w:cs="Times New Roman" w:eastAsia="Times New Roman" w:hAnsi="Times New Roman"/>
-          <w:sz w:val="26"/>
-          <w:szCs w:val="26"/>
-          <w:rtl w:val="0"/>
-        </w:rPr>
-        <w:t xml:space="preserve">To develop a user-friendly mobile application that provides accessible navigation routes across the MMU campus with at least 95% route accuracy.</w:t>
-      </w:r>
-    </w:p>
-    <w:p>
-      <w:pPr>
-        <w:numPr>
-          <w:ilvl w:val="0"/>
-          <w:numId w:val="6"/>
-        </w:numPr>
-        <w:spacing w:after="0" w:afterAutospacing="0" w:before="0" w:beforeAutospacing="0" w:line="360" w:lineRule="auto"/>
-        <w:ind w:left="1440" w:hanging="360"/>
-        <w:rPr>
-          <w:rFonts w:ascii="Times New Roman" w:cs="Times New Roman" w:eastAsia="Times New Roman" w:hAnsi="Times New Roman"/>
-          <w:sz w:val="26"/>
-          <w:szCs w:val="26"/>
-        </w:rPr>
-      </w:pPr>
-      <w:r>
-        <w:rPr>
-          <w:rFonts w:ascii="Times New Roman" w:cs="Times New Roman" w:eastAsia="Times New Roman" w:hAnsi="Times New Roman"/>
-          <w:sz w:val="26"/>
-          <w:szCs w:val="26"/>
-          <w:rtl w:val="0"/>
-        </w:rPr>
-        <w:t xml:space="preserve">To establish a real-time information system for facility status updates that impact accessibility, with updates reflected within 60 seconds.</w:t>
-      </w:r>
-    </w:p>
-    <w:p>
-      <w:pPr>
-        <w:numPr>
-          <w:ilvl w:val="0"/>
-          <w:numId w:val="6"/>
-        </w:numPr>
-        <w:spacing w:after="0" w:afterAutospacing="0" w:before="0" w:beforeAutospacing="0" w:line="360" w:lineRule="auto"/>
-        <w:ind w:left="1440" w:hanging="360"/>
-        <w:rPr>
-          <w:rFonts w:ascii="Times New Roman" w:cs="Times New Roman" w:eastAsia="Times New Roman" w:hAnsi="Times New Roman"/>
-          <w:sz w:val="26"/>
-          <w:szCs w:val="26"/>
-        </w:rPr>
-      </w:pPr>
-      <w:r>
-        <w:rPr>
-          <w:rFonts w:ascii="Times New Roman" w:cs="Times New Roman" w:eastAsia="Times New Roman" w:hAnsi="Times New Roman"/>
-          <w:sz w:val="26"/>
-          <w:szCs w:val="26"/>
-          <w:rtl w:val="0"/>
-        </w:rPr>
-        <w:t xml:space="preserve">To integrate campus events and activities with the navigation system to provide contextual awareness of at least 98% of scheduled events.</w:t>
-      </w:r>
-    </w:p>
-    <w:p>
-      <w:pPr>
-        <w:numPr>
-          <w:ilvl w:val="0"/>
-          <w:numId w:val="6"/>
-        </w:numPr>
-        <w:spacing w:after="0" w:afterAutospacing="0" w:before="0" w:beforeAutospacing="0" w:line="360" w:lineRule="auto"/>
-        <w:ind w:left="1440" w:hanging="360"/>
-        <w:rPr>
-          <w:rFonts w:ascii="Times New Roman" w:cs="Times New Roman" w:eastAsia="Times New Roman" w:hAnsi="Times New Roman"/>
-          <w:sz w:val="26"/>
-          <w:szCs w:val="26"/>
-        </w:rPr>
-      </w:pPr>
-      <w:r>
-        <w:rPr>
-          <w:rFonts w:ascii="Times New Roman" w:cs="Times New Roman" w:eastAsia="Times New Roman" w:hAnsi="Times New Roman"/>
-          <w:sz w:val="26"/>
-          <w:szCs w:val="26"/>
-          <w:rtl w:val="0"/>
-        </w:rPr>
-        <w:t xml:space="preserve">To create a notification system that delivers personalized, relevant updates to users with customizable delivery preferences.</w:t>
-      </w:r>
-    </w:p>
-    <w:p>
-      <w:pPr>
-        <w:numPr>
-          <w:ilvl w:val="0"/>
-          <w:numId w:val="6"/>
-        </w:numPr>
-        <w:spacing w:after="240" w:before="0" w:beforeAutospacing="0" w:line="360" w:lineRule="auto"/>
-        <w:ind w:left="1440" w:hanging="360"/>
-        <w:rPr>
-          <w:rFonts w:ascii="Times New Roman" w:cs="Times New Roman" w:eastAsia="Times New Roman" w:hAnsi="Times New Roman"/>
-          <w:sz w:val="26"/>
-          <w:szCs w:val="26"/>
-        </w:rPr>
-      </w:pPr>
-      <w:r>
-        <w:rPr>
-          <w:rFonts w:ascii="Times New Roman" w:cs="Times New Roman" w:eastAsia="Times New Roman" w:hAnsi="Times New Roman"/>
-          <w:sz w:val="26"/>
-          <w:szCs w:val="26"/>
-          <w:rtl w:val="0"/>
-        </w:rPr>
-        <w:t xml:space="preserve">To provide MMU staff with efficient tools to manage navigation-related information, reducing administrative workload by at least 30%.</w:t>
+        <w:t xml:space="preserve">.</w:t>
       </w:r>
     </w:p>
     <w:p>
@@ -4249,7 +4161,7 @@
 
 <file path=word/comments.xml><?xml version="1.0" encoding="utf-8"?>
 <w:comments xmlns:mc="http://schemas.openxmlformats.org/markup-compatibility/2006" xmlns:o="urn:schemas-microsoft-com:office:office" xmlns:r="http://schemas.openxmlformats.org/officeDocument/2006/relationships" xmlns:m="http://schemas.openxmlformats.org/officeDocument/2006/math" xmlns:v="urn:schemas-microsoft-com:vml" xmlns:wp="http://schemas.openxmlformats.org/drawingml/2006/wordprocessingDrawing" xmlns:w10="urn:schemas-microsoft-com:office:word" xmlns:w="http://schemas.openxmlformats.org/wordprocessingml/2006/main" xmlns:wne="http://schemas.microsoft.com/office/word/2006/wordml" xmlns:sl="http://schemas.openxmlformats.org/schemaLibrary/2006/main" xmlns:a="http://schemas.openxmlformats.org/drawingml/2006/main" xmlns:pic="http://schemas.openxmlformats.org/drawingml/2006/picture" xmlns:c="http://schemas.openxmlformats.org/drawingml/2006/chart" xmlns:lc="http://schemas.openxmlformats.org/drawingml/2006/lockedCanvas" xmlns:dgm="http://schemas.openxmlformats.org/drawingml/2006/diagram" xmlns:wps="http://schemas.microsoft.com/office/word/2010/wordprocessingShape" xmlns:wpg="http://schemas.microsoft.com/office/word/2010/wordprocessingGroup" xmlns:w14="http://schemas.microsoft.com/office/word/2010/wordml" xmlns:w15="http://schemas.microsoft.com/office/word/2012/wordml" xmlns:w16="http://schemas.microsoft.com/office/word/2018/wordml" xmlns:w16cex="http://schemas.microsoft.com/office/word/2018/wordml/cex" xmlns:w16cid="http://schemas.microsoft.com/office/word/2016/wordml/cid" xmlns="http://schemas.microsoft.com/office/tasks/2019/documenttasks" xmlns:cr="http://schemas.microsoft.com/office/comments/2020/reactions">
-  <w:comment w:author="Boon Xun Sim" w:id="3" w:date="2025-05-20T07:16:17Z">
+  <w:comment w:author="Hong Chia Qian" w:id="0" w:date="2025-05-21T05:03:45Z">
     <w:p>
       <w:pPr>
         <w:keepNext w:val="0"/>
@@ -4296,11 +4208,11 @@
           <w:vertAlign w:val="baseline"/>
           <w:rtl w:val="0"/>
         </w:rPr>
-        <w:t xml:space="preserve">haven done</w:t>
+        <w:t xml:space="preserve">gantt chart not done</w:t>
       </w:r>
     </w:p>
   </w:comment>
-  <w:comment w:author="Boon Xun Sim" w:id="0" w:date="2025-05-15T07:16:27Z">
+  <w:comment w:author="Boon Xun Sim" w:id="3" w:date="2025-05-20T07:16:17Z">
     <w:p>
       <w:pPr>
         <w:keepNext w:val="0"/>
@@ -4347,11 +4259,11 @@
           <w:vertAlign w:val="baseline"/>
           <w:rtl w:val="0"/>
         </w:rPr>
-        <w:t xml:space="preserve">correct or not every part</w:t>
+        <w:t xml:space="preserve">haven done</w:t>
       </w:r>
     </w:p>
   </w:comment>
-  <w:comment w:author="Boon Xun Sim" w:id="1" w:date="2025-05-15T10:27:11Z">
+  <w:comment w:author="Boon Xun Sim" w:id="1" w:date="2025-05-15T07:16:27Z">
     <w:p>
       <w:pPr>
         <w:keepNext w:val="0"/>
@@ -4398,11 +4310,11 @@
           <w:vertAlign w:val="baseline"/>
           <w:rtl w:val="0"/>
         </w:rPr>
-        <w:t xml:space="preserve">Normal text -Justify, 12 size,line spacing 1.5</w:t>
+        <w:t xml:space="preserve">correct or not every part</w:t>
       </w:r>
     </w:p>
   </w:comment>
-  <w:comment w:author="Boon Xun Sim" w:id="2" w:date="2025-05-15T10:29:48Z">
+  <w:comment w:author="Boon Xun Sim" w:id="2" w:date="2025-05-15T10:27:11Z">
     <w:p>
       <w:pPr>
         <w:keepNext w:val="0"/>
@@ -4449,7 +4361,7 @@
           <w:vertAlign w:val="baseline"/>
           <w:rtl w:val="0"/>
         </w:rPr>
-        <w:t xml:space="preserve">6.1??</w:t>
+        <w:t xml:space="preserve">Normal text -Justify, 12 size,line spacing 1.5</w:t>
       </w:r>
     </w:p>
   </w:comment>

</xml_diff>